<commit_message>
a lot of stuff
idk even know
</commit_message>
<xml_diff>
--- a/fizyka_lab/E3.2-protokół_pomiarowy.docx
+++ b/fizyka_lab/E3.2-protokół_pomiarowy.docx
@@ -238,15 +238,16 @@
           </w:tcPr>
           <w:p>
             <w:pPr>
+              <w:pStyle w:val="Akapitzlist"/>
+              <w:numPr>
+                <w:ilvl w:val="0"/>
+                <w:numId w:val="2"/>
+              </w:numPr>
               <w:spacing w:after="0"/>
               <w:jc w:val="center"/>
             </w:pPr>
-            <w:r>
-              <w:t>1</w:t>
-            </w:r>
-            <w:r>
-              <w:t xml:space="preserve">. </w:t>
-            </w:r>
+            <w:bookmarkStart w:id="0" w:name="_GoBack"/>
+            <w:bookmarkEnd w:id="0"/>
           </w:p>
         </w:tc>
         <w:tc>
@@ -767,6 +768,201 @@
     </w:p>
     <w:p>
       <w:pPr>
+        <w:pStyle w:val="Akapitzlist"/>
+        <w:tabs>
+          <w:tab w:val="left" w:pos="2977"/>
+        </w:tabs>
+        <w:ind w:left="360"/>
+        <w:jc w:val="center"/>
+        <w:rPr>
+          <w:rFonts w:eastAsiaTheme="minorEastAsia"/>
+          <w:color w:val="000000"/>
+          <w:lang w:eastAsia="pl-PL"/>
+        </w:rPr>
+      </w:pPr>
+      <m:oMathPara>
+        <m:oMath>
+          <m:r>
+            <w:rPr>
+              <w:rFonts w:ascii="Cambria Math" w:eastAsia="Times New Roman" w:hAnsi="Cambria Math" w:cs="Calibri"/>
+              <w:color w:val="000000"/>
+              <w:lang w:eastAsia="pl-PL"/>
+            </w:rPr>
+            <m:t xml:space="preserve">Warunek równowagi mostka: </m:t>
+          </m:r>
+          <m:f>
+            <m:fPr>
+              <m:ctrlPr>
+                <w:rPr>
+                  <w:rFonts w:ascii="Cambria Math" w:eastAsia="Times New Roman" w:hAnsi="Cambria Math" w:cs="Calibri"/>
+                  <w:i/>
+                  <w:color w:val="000000"/>
+                  <w:lang w:eastAsia="pl-PL"/>
+                </w:rPr>
+              </m:ctrlPr>
+            </m:fPr>
+            <m:num>
+              <m:sSub>
+                <m:sSubPr>
+                  <m:ctrlPr>
+                    <w:rPr>
+                      <w:rFonts w:ascii="Cambria Math" w:eastAsia="Times New Roman" w:hAnsi="Cambria Math" w:cs="Calibri"/>
+                      <w:i/>
+                      <w:color w:val="000000"/>
+                      <w:lang w:eastAsia="pl-PL"/>
+                    </w:rPr>
+                  </m:ctrlPr>
+                </m:sSubPr>
+                <m:e>
+                  <m:r>
+                    <w:rPr>
+                      <w:rFonts w:ascii="Cambria Math" w:eastAsia="Times New Roman" w:hAnsi="Cambria Math" w:cs="Calibri"/>
+                      <w:color w:val="000000"/>
+                      <w:lang w:eastAsia="pl-PL"/>
+                    </w:rPr>
+                    <m:t>R</m:t>
+                  </m:r>
+                </m:e>
+                <m:sub>
+                  <m:r>
+                    <w:rPr>
+                      <w:rFonts w:ascii="Cambria Math" w:eastAsia="Times New Roman" w:hAnsi="Cambria Math" w:cs="Calibri"/>
+                      <w:color w:val="000000"/>
+                      <w:lang w:eastAsia="pl-PL"/>
+                    </w:rPr>
+                    <m:t>1</m:t>
+                  </m:r>
+                </m:sub>
+              </m:sSub>
+            </m:num>
+            <m:den>
+              <m:sSub>
+                <m:sSubPr>
+                  <m:ctrlPr>
+                    <w:rPr>
+                      <w:rFonts w:ascii="Cambria Math" w:eastAsia="Times New Roman" w:hAnsi="Cambria Math" w:cs="Calibri"/>
+                      <w:i/>
+                      <w:color w:val="000000"/>
+                      <w:lang w:eastAsia="pl-PL"/>
+                    </w:rPr>
+                  </m:ctrlPr>
+                </m:sSubPr>
+                <m:e>
+                  <m:r>
+                    <w:rPr>
+                      <w:rFonts w:ascii="Cambria Math" w:eastAsia="Times New Roman" w:hAnsi="Cambria Math" w:cs="Calibri"/>
+                      <w:color w:val="000000"/>
+                      <w:lang w:eastAsia="pl-PL"/>
+                    </w:rPr>
+                    <m:t>R</m:t>
+                  </m:r>
+                </m:e>
+                <m:sub>
+                  <m:r>
+                    <w:rPr>
+                      <w:rFonts w:ascii="Cambria Math" w:eastAsia="Times New Roman" w:hAnsi="Cambria Math" w:cs="Calibri"/>
+                      <w:color w:val="000000"/>
+                      <w:lang w:eastAsia="pl-PL"/>
+                    </w:rPr>
+                    <m:t>2</m:t>
+                  </m:r>
+                </m:sub>
+              </m:sSub>
+            </m:den>
+          </m:f>
+          <m:r>
+            <w:rPr>
+              <w:rFonts w:ascii="Cambria Math" w:eastAsia="Times New Roman" w:hAnsi="Cambria Math" w:cs="Calibri"/>
+              <w:color w:val="000000"/>
+              <w:lang w:eastAsia="pl-PL"/>
+            </w:rPr>
+            <m:t>=</m:t>
+          </m:r>
+          <m:f>
+            <m:fPr>
+              <m:ctrlPr>
+                <w:rPr>
+                  <w:rFonts w:ascii="Cambria Math" w:eastAsia="Times New Roman" w:hAnsi="Cambria Math" w:cs="Calibri"/>
+                  <w:i/>
+                  <w:color w:val="000000"/>
+                  <w:lang w:eastAsia="pl-PL"/>
+                </w:rPr>
+              </m:ctrlPr>
+            </m:fPr>
+            <m:num>
+              <m:sSub>
+                <m:sSubPr>
+                  <m:ctrlPr>
+                    <w:rPr>
+                      <w:rFonts w:ascii="Cambria Math" w:eastAsia="Times New Roman" w:hAnsi="Cambria Math" w:cs="Calibri"/>
+                      <w:i/>
+                      <w:color w:val="000000"/>
+                      <w:lang w:eastAsia="pl-PL"/>
+                    </w:rPr>
+                  </m:ctrlPr>
+                </m:sSubPr>
+                <m:e>
+                  <m:r>
+                    <w:rPr>
+                      <w:rFonts w:ascii="Cambria Math" w:eastAsia="Times New Roman" w:hAnsi="Cambria Math" w:cs="Calibri"/>
+                      <w:color w:val="000000"/>
+                      <w:lang w:eastAsia="pl-PL"/>
+                    </w:rPr>
+                    <m:t>R</m:t>
+                  </m:r>
+                </m:e>
+                <m:sub>
+                  <m:r>
+                    <w:rPr>
+                      <w:rFonts w:ascii="Cambria Math" w:eastAsia="Times New Roman" w:hAnsi="Cambria Math" w:cs="Calibri"/>
+                      <w:color w:val="000000"/>
+                      <w:lang w:eastAsia="pl-PL"/>
+                    </w:rPr>
+                    <m:t>3</m:t>
+                  </m:r>
+                </m:sub>
+              </m:sSub>
+            </m:num>
+            <m:den>
+              <m:sSub>
+                <m:sSubPr>
+                  <m:ctrlPr>
+                    <w:rPr>
+                      <w:rFonts w:ascii="Cambria Math" w:eastAsia="Times New Roman" w:hAnsi="Cambria Math" w:cs="Calibri"/>
+                      <w:i/>
+                      <w:color w:val="000000"/>
+                      <w:lang w:eastAsia="pl-PL"/>
+                    </w:rPr>
+                  </m:ctrlPr>
+                </m:sSubPr>
+                <m:e>
+                  <m:r>
+                    <w:rPr>
+                      <w:rFonts w:ascii="Cambria Math" w:eastAsia="Times New Roman" w:hAnsi="Cambria Math" w:cs="Calibri"/>
+                      <w:color w:val="000000"/>
+                      <w:lang w:eastAsia="pl-PL"/>
+                    </w:rPr>
+                    <m:t>R</m:t>
+                  </m:r>
+                </m:e>
+                <m:sub>
+                  <m:r>
+                    <w:rPr>
+                      <w:rFonts w:ascii="Cambria Math" w:eastAsia="Times New Roman" w:hAnsi="Cambria Math" w:cs="Calibri"/>
+                      <w:color w:val="000000"/>
+                      <w:lang w:eastAsia="pl-PL"/>
+                    </w:rPr>
+                    <m:t>x</m:t>
+                  </m:r>
+                </m:sub>
+              </m:sSub>
+            </m:den>
+          </m:f>
+        </m:oMath>
+      </m:oMathPara>
+    </w:p>
+    <w:p>
+      <w:pPr>
         <w:tabs>
           <w:tab w:val="left" w:pos="2977"/>
         </w:tabs>
@@ -839,6 +1035,29 @@
     </w:p>
     <w:p>
       <w:pPr>
+        <w:rPr>
+          <w:sz w:val="20"/>
+        </w:rPr>
+      </w:pPr>
+      <w:r>
+        <w:rPr>
+          <w:sz w:val="20"/>
+        </w:rPr>
+        <w:br w:type="page"/>
+      </w:r>
+    </w:p>
+    <w:p>
+      <w:pPr>
+        <w:tabs>
+          <w:tab w:val="left" w:pos="2977"/>
+        </w:tabs>
+        <w:rPr>
+          <w:sz w:val="20"/>
+        </w:rPr>
+      </w:pPr>
+    </w:p>
+    <w:p>
+      <w:pPr>
         <w:pStyle w:val="Akapitzlist"/>
         <w:numPr>
           <w:ilvl w:val="0"/>
@@ -856,6 +1075,40 @@
           <w:b/>
         </w:rPr>
         <w:t>Dane pomiarowe</w:t>
+      </w:r>
+    </w:p>
+    <w:p>
+      <w:pPr>
+        <w:pStyle w:val="Legenda"/>
+        <w:keepNext/>
+        <w:jc w:val="center"/>
+      </w:pPr>
+      <w:r>
+        <w:t xml:space="preserve">Tabela </w:t>
+      </w:r>
+      <w:r>
+        <w:fldChar w:fldCharType="begin"/>
+      </w:r>
+      <w:r>
+        <w:instrText xml:space="preserve"> SEQ Tabela \* ARABIC </w:instrText>
+      </w:r>
+      <w:r>
+        <w:fldChar w:fldCharType="separate"/>
+      </w:r>
+      <w:r>
+        <w:rPr>
+          <w:noProof/>
+        </w:rPr>
+        <w:t>1</w:t>
+      </w:r>
+      <w:r>
+        <w:rPr>
+          <w:noProof/>
+        </w:rPr>
+        <w:fldChar w:fldCharType="end"/>
+      </w:r>
+      <w:r>
+        <w:t xml:space="preserve"> Pomiary 1 opornika</w:t>
       </w:r>
     </w:p>
     <w:tbl>
@@ -2925,7 +3178,6 @@
     </w:tbl>
     <w:p>
       <w:pPr>
-        <w:pStyle w:val="Akapitzlist"/>
         <w:rPr>
           <w:b/>
         </w:rPr>
@@ -2933,35 +3185,43 @@
     </w:p>
     <w:p>
       <w:pPr>
-        <w:pStyle w:val="Akapitzlist"/>
+        <w:pStyle w:val="Legenda"/>
+        <w:keepNext/>
+        <w:jc w:val="center"/>
+      </w:pPr>
+      <w:r>
+        <w:t xml:space="preserve">Tabela </w:t>
+      </w:r>
+      <w:r>
+        <w:fldChar w:fldCharType="begin"/>
+      </w:r>
+      <w:r>
+        <w:instrText xml:space="preserve"> SEQ Tabela \* ARABIC </w:instrText>
+      </w:r>
+      <w:r>
+        <w:fldChar w:fldCharType="separate"/>
+      </w:r>
+      <w:r>
         <w:rPr>
-          <w:b/>
+          <w:noProof/>
         </w:rPr>
-      </w:pPr>
-    </w:p>
-    <w:p>
-      <w:pPr>
-        <w:pStyle w:val="Akapitzlist"/>
+        <w:t>2</w:t>
+      </w:r>
+      <w:r>
         <w:rPr>
-          <w:b/>
+          <w:noProof/>
         </w:rPr>
-      </w:pPr>
-    </w:p>
-    <w:p>
-      <w:pPr>
-        <w:pStyle w:val="Akapitzlist"/>
-        <w:rPr>
-          <w:b/>
-        </w:rPr>
-      </w:pPr>
-    </w:p>
-    <w:p>
-      <w:pPr>
-        <w:pStyle w:val="Akapitzlist"/>
-        <w:rPr>
-          <w:b/>
-        </w:rPr>
-      </w:pPr>
+        <w:fldChar w:fldCharType="end"/>
+      </w:r>
+      <w:r>
+        <w:t xml:space="preserve"> Pomiary </w:t>
+      </w:r>
+      <w:r>
+        <w:t>2</w:t>
+      </w:r>
+      <w:r>
+        <w:t xml:space="preserve"> opornika</w:t>
+      </w:r>
     </w:p>
     <w:tbl>
       <w:tblPr>
@@ -5043,6 +5303,43 @@
         </w:rPr>
       </w:pPr>
     </w:p>
+    <w:p>
+      <w:pPr>
+        <w:pStyle w:val="Legenda"/>
+        <w:keepNext/>
+        <w:jc w:val="center"/>
+      </w:pPr>
+      <w:r>
+        <w:t xml:space="preserve">Tabela </w:t>
+      </w:r>
+      <w:r>
+        <w:fldChar w:fldCharType="begin"/>
+      </w:r>
+      <w:r>
+        <w:instrText xml:space="preserve"> SEQ Tabela \* ARABIC </w:instrText>
+      </w:r>
+      <w:r>
+        <w:fldChar w:fldCharType="separate"/>
+      </w:r>
+      <w:r>
+        <w:rPr>
+          <w:noProof/>
+        </w:rPr>
+        <w:t>3</w:t>
+      </w:r>
+      <w:r>
+        <w:rPr>
+          <w:noProof/>
+        </w:rPr>
+        <w:fldChar w:fldCharType="end"/>
+      </w:r>
+      <w:r>
+        <w:t xml:space="preserve"> Pomiary 3</w:t>
+      </w:r>
+      <w:r>
+        <w:t xml:space="preserve"> opornika</w:t>
+      </w:r>
+    </w:p>
     <w:tbl>
       <w:tblPr>
         <w:tblW w:w="5000" w:type="pct"/>
@@ -7116,2089 +7413,6 @@
         </w:rPr>
       </w:pPr>
     </w:p>
-    <w:tbl>
-      <w:tblPr>
-        <w:tblW w:w="5000" w:type="pct"/>
-        <w:tblCellMar>
-          <w:left w:w="70" w:type="dxa"/>
-          <w:right w:w="70" w:type="dxa"/>
-        </w:tblCellMar>
-        <w:tblLook w:val="04A0" w:firstRow="1" w:lastRow="0" w:firstColumn="1" w:lastColumn="0" w:noHBand="0" w:noVBand="1"/>
-      </w:tblPr>
-      <w:tblGrid>
-        <w:gridCol w:w="1335"/>
-        <w:gridCol w:w="1490"/>
-        <w:gridCol w:w="1490"/>
-        <w:gridCol w:w="1733"/>
-        <w:gridCol w:w="1707"/>
-        <w:gridCol w:w="1317"/>
-      </w:tblGrid>
-      <w:tr>
-        <w:trPr>
-          <w:trHeight w:val="315"/>
-        </w:trPr>
-        <w:tc>
-          <w:tcPr>
-            <w:tcW w:w="736" w:type="pct"/>
-            <w:vMerge w:val="restart"/>
-            <w:tcBorders>
-              <w:top w:val="nil"/>
-              <w:left w:val="nil"/>
-              <w:bottom w:val="nil"/>
-              <w:right w:val="nil"/>
-            </w:tcBorders>
-            <w:shd w:val="clear" w:color="auto" w:fill="auto"/>
-            <w:hideMark/>
-          </w:tcPr>
-          <w:p>
-            <w:pPr>
-              <w:spacing w:after="0" w:line="240" w:lineRule="auto"/>
-              <w:rPr>
-                <w:rFonts w:ascii="Calibri" w:eastAsia="Times New Roman" w:hAnsi="Calibri" w:cs="Calibri"/>
-                <w:color w:val="000000"/>
-                <w:lang w:eastAsia="pl-PL"/>
-              </w:rPr>
-            </w:pPr>
-            <w:r>
-              <w:rPr>
-                <w:rFonts w:ascii="Calibri" w:eastAsia="Times New Roman" w:hAnsi="Calibri" w:cs="Calibri"/>
-                <w:color w:val="000000"/>
-                <w:lang w:eastAsia="pl-PL"/>
-              </w:rPr>
-              <w:t>Opornik n</w:t>
-            </w:r>
-            <w:bookmarkStart w:id="0" w:name="_GoBack"/>
-            <w:bookmarkEnd w:id="0"/>
-            <w:r>
-              <w:rPr>
-                <w:rFonts w:ascii="Calibri" w:eastAsia="Times New Roman" w:hAnsi="Calibri" w:cs="Calibri"/>
-                <w:color w:val="000000"/>
-                <w:lang w:eastAsia="pl-PL"/>
-              </w:rPr>
-              <w:t xml:space="preserve">r: </w:t>
-            </w:r>
-            <w:r>
-              <w:rPr>
-                <w:rFonts w:ascii="Calibri" w:eastAsia="Times New Roman" w:hAnsi="Calibri" w:cs="Calibri"/>
-                <w:color w:val="000000"/>
-                <w:lang w:eastAsia="pl-PL"/>
-              </w:rPr>
-              <w:t>4</w:t>
-            </w:r>
-          </w:p>
-        </w:tc>
-        <w:tc>
-          <w:tcPr>
-            <w:tcW w:w="821" w:type="pct"/>
-            <w:tcBorders>
-              <w:top w:val="single" w:sz="8" w:space="0" w:color="auto"/>
-              <w:left w:val="single" w:sz="8" w:space="0" w:color="auto"/>
-              <w:bottom w:val="single" w:sz="8" w:space="0" w:color="auto"/>
-              <w:right w:val="single" w:sz="4" w:space="0" w:color="auto"/>
-            </w:tcBorders>
-            <w:shd w:val="clear" w:color="auto" w:fill="auto"/>
-            <w:noWrap/>
-            <w:vAlign w:val="bottom"/>
-            <w:hideMark/>
-          </w:tcPr>
-          <w:p>
-            <w:pPr>
-              <w:spacing w:after="0" w:line="240" w:lineRule="auto"/>
-              <w:rPr>
-                <w:rFonts w:ascii="Calibri" w:eastAsia="Times New Roman" w:hAnsi="Calibri" w:cs="Calibri"/>
-                <w:color w:val="000000"/>
-                <w:lang w:eastAsia="pl-PL"/>
-              </w:rPr>
-            </w:pPr>
-            <w:r>
-              <w:rPr>
-                <w:rFonts w:ascii="Calibri" w:eastAsia="Times New Roman" w:hAnsi="Calibri" w:cs="Calibri"/>
-                <w:color w:val="000000"/>
-                <w:lang w:eastAsia="pl-PL"/>
-              </w:rPr>
-              <w:t>l[m]</w:t>
-            </w:r>
-          </w:p>
-        </w:tc>
-        <w:tc>
-          <w:tcPr>
-            <w:tcW w:w="821" w:type="pct"/>
-            <w:tcBorders>
-              <w:top w:val="single" w:sz="8" w:space="0" w:color="auto"/>
-              <w:left w:val="nil"/>
-              <w:bottom w:val="single" w:sz="8" w:space="0" w:color="auto"/>
-              <w:right w:val="single" w:sz="4" w:space="0" w:color="auto"/>
-            </w:tcBorders>
-            <w:shd w:val="clear" w:color="auto" w:fill="auto"/>
-            <w:noWrap/>
-            <w:vAlign w:val="bottom"/>
-            <w:hideMark/>
-          </w:tcPr>
-          <w:p>
-            <w:pPr>
-              <w:spacing w:after="0" w:line="240" w:lineRule="auto"/>
-              <w:rPr>
-                <w:rFonts w:ascii="Calibri" w:eastAsia="Times New Roman" w:hAnsi="Calibri" w:cs="Calibri"/>
-                <w:color w:val="000000"/>
-                <w:lang w:eastAsia="pl-PL"/>
-              </w:rPr>
-            </w:pPr>
-            <m:oMath>
-              <m:r>
-                <w:rPr>
-                  <w:rFonts w:ascii="Cambria Math" w:eastAsia="Times New Roman" w:hAnsi="Cambria Math" w:cs="Calibri"/>
-                  <w:color w:val="000000"/>
-                  <w:lang w:eastAsia="pl-PL"/>
-                </w:rPr>
-                <m:t>a</m:t>
-              </m:r>
-            </m:oMath>
-            <w:r>
-              <w:rPr>
-                <w:rFonts w:ascii="Calibri" w:eastAsia="Times New Roman" w:hAnsi="Calibri" w:cs="Calibri"/>
-                <w:color w:val="000000"/>
-                <w:lang w:eastAsia="pl-PL"/>
-              </w:rPr>
-              <w:t>[m]</w:t>
-            </w:r>
-          </w:p>
-        </w:tc>
-        <w:tc>
-          <w:tcPr>
-            <w:tcW w:w="955" w:type="pct"/>
-            <w:tcBorders>
-              <w:top w:val="single" w:sz="8" w:space="0" w:color="auto"/>
-              <w:left w:val="nil"/>
-              <w:bottom w:val="single" w:sz="8" w:space="0" w:color="auto"/>
-              <w:right w:val="single" w:sz="4" w:space="0" w:color="auto"/>
-            </w:tcBorders>
-            <w:shd w:val="clear" w:color="auto" w:fill="auto"/>
-            <w:noWrap/>
-            <w:vAlign w:val="bottom"/>
-            <w:hideMark/>
-          </w:tcPr>
-          <w:p>
-            <w:pPr>
-              <w:spacing w:after="0" w:line="240" w:lineRule="auto"/>
-              <w:rPr>
-                <w:rFonts w:ascii="Calibri" w:eastAsia="Times New Roman" w:hAnsi="Calibri" w:cs="Calibri"/>
-                <w:color w:val="000000"/>
-                <w:lang w:eastAsia="pl-PL"/>
-              </w:rPr>
-            </w:pPr>
-            <m:oMathPara>
-              <m:oMath>
-                <m:sSub>
-                  <m:sSubPr>
-                    <m:ctrlPr>
-                      <w:rPr>
-                        <w:rFonts w:ascii="Cambria Math" w:eastAsia="Times New Roman" w:hAnsi="Cambria Math" w:cs="Calibri"/>
-                        <w:i/>
-                        <w:color w:val="000000"/>
-                        <w:lang w:eastAsia="pl-PL"/>
-                      </w:rPr>
-                    </m:ctrlPr>
-                  </m:sSubPr>
-                  <m:e>
-                    <m:r>
-                      <w:rPr>
-                        <w:rFonts w:ascii="Cambria Math" w:eastAsia="Times New Roman" w:hAnsi="Cambria Math" w:cs="Calibri"/>
-                        <w:color w:val="000000"/>
-                        <w:lang w:eastAsia="pl-PL"/>
-                      </w:rPr>
-                      <m:t>R</m:t>
-                    </m:r>
-                  </m:e>
-                  <m:sub>
-                    <m:r>
-                      <w:rPr>
-                        <w:rFonts w:ascii="Cambria Math" w:eastAsia="Times New Roman" w:hAnsi="Cambria Math" w:cs="Calibri"/>
-                        <w:color w:val="000000"/>
-                        <w:lang w:eastAsia="pl-PL"/>
-                      </w:rPr>
-                      <m:t>3</m:t>
-                    </m:r>
-                  </m:sub>
-                </m:sSub>
-                <m:d>
-                  <m:dPr>
-                    <m:begChr m:val="["/>
-                    <m:endChr m:val="]"/>
-                    <m:ctrlPr>
-                      <w:rPr>
-                        <w:rFonts w:ascii="Cambria Math" w:eastAsia="Times New Roman" w:hAnsi="Cambria Math" w:cs="Calibri"/>
-                        <w:i/>
-                        <w:color w:val="000000"/>
-                        <w:lang w:eastAsia="pl-PL"/>
-                      </w:rPr>
-                    </m:ctrlPr>
-                  </m:dPr>
-                  <m:e>
-                    <m:r>
-                      <w:rPr>
-                        <w:rFonts w:ascii="Cambria Math" w:eastAsia="Times New Roman" w:hAnsi="Cambria Math" w:cs="Calibri"/>
-                        <w:color w:val="000000"/>
-                        <w:lang w:eastAsia="pl-PL"/>
-                      </w:rPr>
-                      <m:t>Ω</m:t>
-                    </m:r>
-                  </m:e>
-                </m:d>
-              </m:oMath>
-            </m:oMathPara>
-          </w:p>
-        </w:tc>
-        <w:tc>
-          <w:tcPr>
-            <w:tcW w:w="941" w:type="pct"/>
-            <w:tcBorders>
-              <w:top w:val="single" w:sz="8" w:space="0" w:color="auto"/>
-              <w:left w:val="nil"/>
-              <w:bottom w:val="single" w:sz="8" w:space="0" w:color="auto"/>
-              <w:right w:val="single" w:sz="8" w:space="0" w:color="auto"/>
-            </w:tcBorders>
-            <w:shd w:val="clear" w:color="auto" w:fill="auto"/>
-            <w:noWrap/>
-            <w:vAlign w:val="bottom"/>
-            <w:hideMark/>
-          </w:tcPr>
-          <w:p>
-            <w:pPr>
-              <w:spacing w:after="0" w:line="240" w:lineRule="auto"/>
-              <w:rPr>
-                <w:rFonts w:ascii="Calibri" w:eastAsia="Times New Roman" w:hAnsi="Calibri" w:cs="Calibri"/>
-                <w:color w:val="000000"/>
-                <w:lang w:eastAsia="pl-PL"/>
-              </w:rPr>
-            </w:pPr>
-            <m:oMathPara>
-              <m:oMath>
-                <m:sSub>
-                  <m:sSubPr>
-                    <m:ctrlPr>
-                      <w:rPr>
-                        <w:rFonts w:ascii="Cambria Math" w:eastAsia="Times New Roman" w:hAnsi="Cambria Math" w:cs="Calibri"/>
-                        <w:i/>
-                        <w:color w:val="000000"/>
-                        <w:lang w:eastAsia="pl-PL"/>
-                      </w:rPr>
-                    </m:ctrlPr>
-                  </m:sSubPr>
-                  <m:e>
-                    <m:r>
-                      <w:rPr>
-                        <w:rFonts w:ascii="Cambria Math" w:eastAsia="Times New Roman" w:hAnsi="Cambria Math" w:cs="Calibri"/>
-                        <w:color w:val="000000"/>
-                        <w:lang w:eastAsia="pl-PL"/>
-                      </w:rPr>
-                      <m:t>R</m:t>
-                    </m:r>
-                  </m:e>
-                  <m:sub>
-                    <m:r>
-                      <w:rPr>
-                        <w:rFonts w:ascii="Cambria Math" w:eastAsia="Times New Roman" w:hAnsi="Cambria Math" w:cs="Calibri"/>
-                        <w:color w:val="000000"/>
-                        <w:lang w:eastAsia="pl-PL"/>
-                      </w:rPr>
-                      <m:t>x</m:t>
-                    </m:r>
-                  </m:sub>
-                </m:sSub>
-                <m:d>
-                  <m:dPr>
-                    <m:begChr m:val="["/>
-                    <m:endChr m:val="]"/>
-                    <m:ctrlPr>
-                      <w:rPr>
-                        <w:rFonts w:ascii="Cambria Math" w:eastAsia="Times New Roman" w:hAnsi="Cambria Math" w:cs="Calibri"/>
-                        <w:i/>
-                        <w:color w:val="000000"/>
-                        <w:lang w:eastAsia="pl-PL"/>
-                      </w:rPr>
-                    </m:ctrlPr>
-                  </m:dPr>
-                  <m:e>
-                    <m:r>
-                      <w:rPr>
-                        <w:rFonts w:ascii="Cambria Math" w:eastAsia="Times New Roman" w:hAnsi="Cambria Math" w:cs="Calibri"/>
-                        <w:color w:val="000000"/>
-                        <w:lang w:eastAsia="pl-PL"/>
-                      </w:rPr>
-                      <m:t>Ω</m:t>
-                    </m:r>
-                  </m:e>
-                </m:d>
-              </m:oMath>
-            </m:oMathPara>
-          </w:p>
-        </w:tc>
-        <w:tc>
-          <w:tcPr>
-            <w:tcW w:w="726" w:type="pct"/>
-            <w:vMerge w:val="restart"/>
-            <w:tcBorders>
-              <w:top w:val="nil"/>
-              <w:left w:val="nil"/>
-              <w:bottom w:val="nil"/>
-              <w:right w:val="nil"/>
-            </w:tcBorders>
-            <w:shd w:val="clear" w:color="auto" w:fill="auto"/>
-            <w:hideMark/>
-          </w:tcPr>
-          <w:p>
-            <w:pPr>
-              <w:spacing w:after="0" w:line="240" w:lineRule="auto"/>
-              <w:rPr>
-                <w:rFonts w:ascii="Calibri" w:eastAsia="Times New Roman" w:hAnsi="Calibri" w:cs="Calibri"/>
-                <w:color w:val="000000"/>
-                <w:lang w:eastAsia="pl-PL"/>
-              </w:rPr>
-            </w:pPr>
-            <w:r>
-              <w:rPr>
-                <w:rFonts w:ascii="Calibri" w:eastAsia="Times New Roman" w:hAnsi="Calibri" w:cs="Calibri"/>
-                <w:color w:val="000000"/>
-                <w:lang w:eastAsia="pl-PL"/>
-              </w:rPr>
-              <w:t xml:space="preserve">Średnia wartość </w:t>
-            </w:r>
-            <m:oMath>
-              <m:sSub>
-                <m:sSubPr>
-                  <m:ctrlPr>
-                    <w:rPr>
-                      <w:rFonts w:ascii="Cambria Math" w:eastAsia="Times New Roman" w:hAnsi="Cambria Math" w:cs="Calibri"/>
-                      <w:i/>
-                      <w:color w:val="000000"/>
-                      <w:lang w:eastAsia="pl-PL"/>
-                    </w:rPr>
-                  </m:ctrlPr>
-                </m:sSubPr>
-                <m:e>
-                  <m:r>
-                    <w:rPr>
-                      <w:rFonts w:ascii="Cambria Math" w:eastAsia="Times New Roman" w:hAnsi="Cambria Math" w:cs="Calibri"/>
-                      <w:color w:val="000000"/>
-                      <w:lang w:eastAsia="pl-PL"/>
-                    </w:rPr>
-                    <m:t>R</m:t>
-                  </m:r>
-                </m:e>
-                <m:sub>
-                  <m:r>
-                    <w:rPr>
-                      <w:rFonts w:ascii="Cambria Math" w:eastAsia="Times New Roman" w:hAnsi="Cambria Math" w:cs="Calibri"/>
-                      <w:color w:val="000000"/>
-                      <w:lang w:eastAsia="pl-PL"/>
-                    </w:rPr>
-                    <m:t>x</m:t>
-                  </m:r>
-                </m:sub>
-              </m:sSub>
-              <m:d>
-                <m:dPr>
-                  <m:begChr m:val="["/>
-                  <m:endChr m:val="]"/>
-                  <m:ctrlPr>
-                    <w:rPr>
-                      <w:rFonts w:ascii="Cambria Math" w:eastAsia="Times New Roman" w:hAnsi="Cambria Math" w:cs="Calibri"/>
-                      <w:i/>
-                      <w:color w:val="000000"/>
-                      <w:lang w:eastAsia="pl-PL"/>
-                    </w:rPr>
-                  </m:ctrlPr>
-                </m:dPr>
-                <m:e>
-                  <m:r>
-                    <w:rPr>
-                      <w:rFonts w:ascii="Cambria Math" w:eastAsia="Times New Roman" w:hAnsi="Cambria Math" w:cs="Calibri"/>
-                      <w:color w:val="000000"/>
-                      <w:lang w:eastAsia="pl-PL"/>
-                    </w:rPr>
-                    <m:t>Ω</m:t>
-                  </m:r>
-                </m:e>
-              </m:d>
-            </m:oMath>
-          </w:p>
-        </w:tc>
-      </w:tr>
-      <w:tr>
-        <w:trPr>
-          <w:trHeight w:val="300"/>
-        </w:trPr>
-        <w:tc>
-          <w:tcPr>
-            <w:tcW w:w="736" w:type="pct"/>
-            <w:vMerge/>
-            <w:tcBorders>
-              <w:top w:val="nil"/>
-              <w:left w:val="nil"/>
-              <w:bottom w:val="nil"/>
-              <w:right w:val="nil"/>
-            </w:tcBorders>
-            <w:vAlign w:val="center"/>
-            <w:hideMark/>
-          </w:tcPr>
-          <w:p>
-            <w:pPr>
-              <w:spacing w:after="0" w:line="240" w:lineRule="auto"/>
-              <w:rPr>
-                <w:rFonts w:ascii="Calibri" w:eastAsia="Times New Roman" w:hAnsi="Calibri" w:cs="Calibri"/>
-                <w:color w:val="000000"/>
-                <w:lang w:eastAsia="pl-PL"/>
-              </w:rPr>
-            </w:pPr>
-          </w:p>
-        </w:tc>
-        <w:tc>
-          <w:tcPr>
-            <w:tcW w:w="821" w:type="pct"/>
-            <w:tcBorders>
-              <w:top w:val="nil"/>
-              <w:left w:val="single" w:sz="4" w:space="0" w:color="auto"/>
-              <w:bottom w:val="single" w:sz="4" w:space="0" w:color="auto"/>
-              <w:right w:val="single" w:sz="4" w:space="0" w:color="auto"/>
-            </w:tcBorders>
-            <w:shd w:val="clear" w:color="auto" w:fill="auto"/>
-            <w:noWrap/>
-            <w:vAlign w:val="bottom"/>
-            <w:hideMark/>
-          </w:tcPr>
-          <w:p>
-            <w:pPr>
-              <w:spacing w:after="0" w:line="240" w:lineRule="auto"/>
-              <w:rPr>
-                <w:rFonts w:ascii="Calibri" w:eastAsia="Times New Roman" w:hAnsi="Calibri" w:cs="Calibri"/>
-                <w:color w:val="000000"/>
-                <w:lang w:eastAsia="pl-PL"/>
-              </w:rPr>
-            </w:pPr>
-            <w:r>
-              <w:rPr>
-                <w:rFonts w:ascii="Calibri" w:eastAsia="Times New Roman" w:hAnsi="Calibri" w:cs="Calibri"/>
-                <w:color w:val="000000"/>
-                <w:lang w:eastAsia="pl-PL"/>
-              </w:rPr>
-              <w:t> </w:t>
-            </w:r>
-          </w:p>
-        </w:tc>
-        <w:tc>
-          <w:tcPr>
-            <w:tcW w:w="821" w:type="pct"/>
-            <w:tcBorders>
-              <w:top w:val="nil"/>
-              <w:left w:val="nil"/>
-              <w:bottom w:val="single" w:sz="4" w:space="0" w:color="auto"/>
-              <w:right w:val="single" w:sz="4" w:space="0" w:color="auto"/>
-            </w:tcBorders>
-            <w:shd w:val="clear" w:color="auto" w:fill="auto"/>
-            <w:noWrap/>
-            <w:vAlign w:val="bottom"/>
-            <w:hideMark/>
-          </w:tcPr>
-          <w:p>
-            <w:pPr>
-              <w:spacing w:after="0" w:line="240" w:lineRule="auto"/>
-              <w:jc w:val="right"/>
-              <w:rPr>
-                <w:rFonts w:ascii="Calibri" w:eastAsia="Times New Roman" w:hAnsi="Calibri" w:cs="Calibri"/>
-                <w:color w:val="000000"/>
-                <w:lang w:eastAsia="pl-PL"/>
-              </w:rPr>
-            </w:pPr>
-            <w:r>
-              <w:rPr>
-                <w:rFonts w:ascii="Calibri" w:eastAsia="Times New Roman" w:hAnsi="Calibri" w:cs="Calibri"/>
-                <w:color w:val="000000"/>
-                <w:lang w:eastAsia="pl-PL"/>
-              </w:rPr>
-              <w:t>0,3</w:t>
-            </w:r>
-          </w:p>
-        </w:tc>
-        <w:tc>
-          <w:tcPr>
-            <w:tcW w:w="955" w:type="pct"/>
-            <w:tcBorders>
-              <w:top w:val="nil"/>
-              <w:left w:val="nil"/>
-              <w:bottom w:val="single" w:sz="4" w:space="0" w:color="auto"/>
-              <w:right w:val="single" w:sz="4" w:space="0" w:color="auto"/>
-            </w:tcBorders>
-            <w:shd w:val="clear" w:color="auto" w:fill="auto"/>
-            <w:noWrap/>
-            <w:vAlign w:val="bottom"/>
-            <w:hideMark/>
-          </w:tcPr>
-          <w:p>
-            <w:pPr>
-              <w:spacing w:after="0" w:line="240" w:lineRule="auto"/>
-              <w:rPr>
-                <w:rFonts w:ascii="Calibri" w:eastAsia="Times New Roman" w:hAnsi="Calibri" w:cs="Calibri"/>
-                <w:color w:val="000000"/>
-                <w:lang w:eastAsia="pl-PL"/>
-              </w:rPr>
-            </w:pPr>
-            <w:r>
-              <w:rPr>
-                <w:rFonts w:ascii="Calibri" w:eastAsia="Times New Roman" w:hAnsi="Calibri" w:cs="Calibri"/>
-                <w:color w:val="000000"/>
-                <w:lang w:eastAsia="pl-PL"/>
-              </w:rPr>
-              <w:t> </w:t>
-            </w:r>
-          </w:p>
-        </w:tc>
-        <w:tc>
-          <w:tcPr>
-            <w:tcW w:w="941" w:type="pct"/>
-            <w:tcBorders>
-              <w:top w:val="nil"/>
-              <w:left w:val="nil"/>
-              <w:bottom w:val="single" w:sz="4" w:space="0" w:color="auto"/>
-              <w:right w:val="single" w:sz="4" w:space="0" w:color="auto"/>
-            </w:tcBorders>
-            <w:shd w:val="clear" w:color="auto" w:fill="auto"/>
-            <w:noWrap/>
-            <w:vAlign w:val="bottom"/>
-            <w:hideMark/>
-          </w:tcPr>
-          <w:p>
-            <w:pPr>
-              <w:spacing w:after="0" w:line="240" w:lineRule="auto"/>
-              <w:rPr>
-                <w:rFonts w:ascii="Calibri" w:eastAsia="Times New Roman" w:hAnsi="Calibri" w:cs="Calibri"/>
-                <w:color w:val="000000"/>
-                <w:lang w:eastAsia="pl-PL"/>
-              </w:rPr>
-            </w:pPr>
-            <w:r>
-              <w:rPr>
-                <w:rFonts w:ascii="Calibri" w:eastAsia="Times New Roman" w:hAnsi="Calibri" w:cs="Calibri"/>
-                <w:color w:val="000000"/>
-                <w:lang w:eastAsia="pl-PL"/>
-              </w:rPr>
-              <w:t> </w:t>
-            </w:r>
-          </w:p>
-        </w:tc>
-        <w:tc>
-          <w:tcPr>
-            <w:tcW w:w="726" w:type="pct"/>
-            <w:vMerge/>
-            <w:tcBorders>
-              <w:top w:val="nil"/>
-              <w:left w:val="nil"/>
-              <w:bottom w:val="nil"/>
-              <w:right w:val="nil"/>
-            </w:tcBorders>
-            <w:vAlign w:val="center"/>
-            <w:hideMark/>
-          </w:tcPr>
-          <w:p>
-            <w:pPr>
-              <w:spacing w:after="0" w:line="240" w:lineRule="auto"/>
-              <w:rPr>
-                <w:rFonts w:ascii="Calibri" w:eastAsia="Times New Roman" w:hAnsi="Calibri" w:cs="Calibri"/>
-                <w:color w:val="000000"/>
-                <w:lang w:eastAsia="pl-PL"/>
-              </w:rPr>
-            </w:pPr>
-          </w:p>
-        </w:tc>
-      </w:tr>
-      <w:tr>
-        <w:trPr>
-          <w:trHeight w:val="300"/>
-        </w:trPr>
-        <w:tc>
-          <w:tcPr>
-            <w:tcW w:w="736" w:type="pct"/>
-            <w:vMerge/>
-            <w:tcBorders>
-              <w:top w:val="nil"/>
-              <w:left w:val="nil"/>
-              <w:bottom w:val="nil"/>
-              <w:right w:val="nil"/>
-            </w:tcBorders>
-            <w:vAlign w:val="center"/>
-            <w:hideMark/>
-          </w:tcPr>
-          <w:p>
-            <w:pPr>
-              <w:spacing w:after="0" w:line="240" w:lineRule="auto"/>
-              <w:rPr>
-                <w:rFonts w:ascii="Calibri" w:eastAsia="Times New Roman" w:hAnsi="Calibri" w:cs="Calibri"/>
-                <w:color w:val="000000"/>
-                <w:lang w:eastAsia="pl-PL"/>
-              </w:rPr>
-            </w:pPr>
-          </w:p>
-        </w:tc>
-        <w:tc>
-          <w:tcPr>
-            <w:tcW w:w="821" w:type="pct"/>
-            <w:tcBorders>
-              <w:top w:val="nil"/>
-              <w:left w:val="single" w:sz="4" w:space="0" w:color="auto"/>
-              <w:bottom w:val="single" w:sz="4" w:space="0" w:color="auto"/>
-              <w:right w:val="single" w:sz="4" w:space="0" w:color="auto"/>
-            </w:tcBorders>
-            <w:shd w:val="clear" w:color="auto" w:fill="auto"/>
-            <w:noWrap/>
-            <w:vAlign w:val="bottom"/>
-            <w:hideMark/>
-          </w:tcPr>
-          <w:p>
-            <w:pPr>
-              <w:spacing w:after="0" w:line="240" w:lineRule="auto"/>
-              <w:rPr>
-                <w:rFonts w:ascii="Calibri" w:eastAsia="Times New Roman" w:hAnsi="Calibri" w:cs="Calibri"/>
-                <w:color w:val="000000"/>
-                <w:lang w:eastAsia="pl-PL"/>
-              </w:rPr>
-            </w:pPr>
-            <w:r>
-              <w:rPr>
-                <w:rFonts w:ascii="Calibri" w:eastAsia="Times New Roman" w:hAnsi="Calibri" w:cs="Calibri"/>
-                <w:color w:val="000000"/>
-                <w:lang w:eastAsia="pl-PL"/>
-              </w:rPr>
-              <w:t> </w:t>
-            </w:r>
-          </w:p>
-        </w:tc>
-        <w:tc>
-          <w:tcPr>
-            <w:tcW w:w="821" w:type="pct"/>
-            <w:tcBorders>
-              <w:top w:val="nil"/>
-              <w:left w:val="nil"/>
-              <w:bottom w:val="single" w:sz="4" w:space="0" w:color="auto"/>
-              <w:right w:val="single" w:sz="4" w:space="0" w:color="auto"/>
-            </w:tcBorders>
-            <w:shd w:val="clear" w:color="auto" w:fill="auto"/>
-            <w:noWrap/>
-            <w:vAlign w:val="bottom"/>
-            <w:hideMark/>
-          </w:tcPr>
-          <w:p>
-            <w:pPr>
-              <w:spacing w:after="0" w:line="240" w:lineRule="auto"/>
-              <w:jc w:val="right"/>
-              <w:rPr>
-                <w:rFonts w:ascii="Calibri" w:eastAsia="Times New Roman" w:hAnsi="Calibri" w:cs="Calibri"/>
-                <w:color w:val="000000"/>
-                <w:lang w:eastAsia="pl-PL"/>
-              </w:rPr>
-            </w:pPr>
-            <w:r>
-              <w:rPr>
-                <w:rFonts w:ascii="Calibri" w:eastAsia="Times New Roman" w:hAnsi="Calibri" w:cs="Calibri"/>
-                <w:color w:val="000000"/>
-                <w:lang w:eastAsia="pl-PL"/>
-              </w:rPr>
-              <w:t>0,35</w:t>
-            </w:r>
-          </w:p>
-        </w:tc>
-        <w:tc>
-          <w:tcPr>
-            <w:tcW w:w="955" w:type="pct"/>
-            <w:tcBorders>
-              <w:top w:val="nil"/>
-              <w:left w:val="nil"/>
-              <w:bottom w:val="single" w:sz="4" w:space="0" w:color="auto"/>
-              <w:right w:val="single" w:sz="4" w:space="0" w:color="auto"/>
-            </w:tcBorders>
-            <w:shd w:val="clear" w:color="auto" w:fill="auto"/>
-            <w:noWrap/>
-            <w:vAlign w:val="bottom"/>
-            <w:hideMark/>
-          </w:tcPr>
-          <w:p>
-            <w:pPr>
-              <w:spacing w:after="0" w:line="240" w:lineRule="auto"/>
-              <w:rPr>
-                <w:rFonts w:ascii="Calibri" w:eastAsia="Times New Roman" w:hAnsi="Calibri" w:cs="Calibri"/>
-                <w:color w:val="000000"/>
-                <w:lang w:eastAsia="pl-PL"/>
-              </w:rPr>
-            </w:pPr>
-            <w:r>
-              <w:rPr>
-                <w:rFonts w:ascii="Calibri" w:eastAsia="Times New Roman" w:hAnsi="Calibri" w:cs="Calibri"/>
-                <w:color w:val="000000"/>
-                <w:lang w:eastAsia="pl-PL"/>
-              </w:rPr>
-              <w:t> </w:t>
-            </w:r>
-          </w:p>
-        </w:tc>
-        <w:tc>
-          <w:tcPr>
-            <w:tcW w:w="941" w:type="pct"/>
-            <w:tcBorders>
-              <w:top w:val="nil"/>
-              <w:left w:val="nil"/>
-              <w:bottom w:val="single" w:sz="4" w:space="0" w:color="auto"/>
-              <w:right w:val="single" w:sz="4" w:space="0" w:color="auto"/>
-            </w:tcBorders>
-            <w:shd w:val="clear" w:color="auto" w:fill="auto"/>
-            <w:noWrap/>
-            <w:vAlign w:val="bottom"/>
-            <w:hideMark/>
-          </w:tcPr>
-          <w:p>
-            <w:pPr>
-              <w:spacing w:after="0" w:line="240" w:lineRule="auto"/>
-              <w:rPr>
-                <w:rFonts w:ascii="Calibri" w:eastAsia="Times New Roman" w:hAnsi="Calibri" w:cs="Calibri"/>
-                <w:color w:val="000000"/>
-                <w:lang w:eastAsia="pl-PL"/>
-              </w:rPr>
-            </w:pPr>
-            <w:r>
-              <w:rPr>
-                <w:rFonts w:ascii="Calibri" w:eastAsia="Times New Roman" w:hAnsi="Calibri" w:cs="Calibri"/>
-                <w:color w:val="000000"/>
-                <w:lang w:eastAsia="pl-PL"/>
-              </w:rPr>
-              <w:t> </w:t>
-            </w:r>
-          </w:p>
-        </w:tc>
-        <w:tc>
-          <w:tcPr>
-            <w:tcW w:w="726" w:type="pct"/>
-            <w:vMerge/>
-            <w:tcBorders>
-              <w:top w:val="nil"/>
-              <w:left w:val="nil"/>
-              <w:bottom w:val="nil"/>
-              <w:right w:val="nil"/>
-            </w:tcBorders>
-            <w:vAlign w:val="center"/>
-            <w:hideMark/>
-          </w:tcPr>
-          <w:p>
-            <w:pPr>
-              <w:spacing w:after="0" w:line="240" w:lineRule="auto"/>
-              <w:rPr>
-                <w:rFonts w:ascii="Calibri" w:eastAsia="Times New Roman" w:hAnsi="Calibri" w:cs="Calibri"/>
-                <w:color w:val="000000"/>
-                <w:lang w:eastAsia="pl-PL"/>
-              </w:rPr>
-            </w:pPr>
-          </w:p>
-        </w:tc>
-      </w:tr>
-      <w:tr>
-        <w:trPr>
-          <w:trHeight w:val="300"/>
-        </w:trPr>
-        <w:tc>
-          <w:tcPr>
-            <w:tcW w:w="736" w:type="pct"/>
-            <w:vMerge/>
-            <w:tcBorders>
-              <w:top w:val="nil"/>
-              <w:left w:val="nil"/>
-              <w:bottom w:val="nil"/>
-              <w:right w:val="nil"/>
-            </w:tcBorders>
-            <w:vAlign w:val="center"/>
-            <w:hideMark/>
-          </w:tcPr>
-          <w:p>
-            <w:pPr>
-              <w:spacing w:after="0" w:line="240" w:lineRule="auto"/>
-              <w:rPr>
-                <w:rFonts w:ascii="Calibri" w:eastAsia="Times New Roman" w:hAnsi="Calibri" w:cs="Calibri"/>
-                <w:color w:val="000000"/>
-                <w:lang w:eastAsia="pl-PL"/>
-              </w:rPr>
-            </w:pPr>
-          </w:p>
-        </w:tc>
-        <w:tc>
-          <w:tcPr>
-            <w:tcW w:w="821" w:type="pct"/>
-            <w:tcBorders>
-              <w:top w:val="nil"/>
-              <w:left w:val="single" w:sz="4" w:space="0" w:color="auto"/>
-              <w:bottom w:val="single" w:sz="4" w:space="0" w:color="auto"/>
-              <w:right w:val="single" w:sz="4" w:space="0" w:color="auto"/>
-            </w:tcBorders>
-            <w:shd w:val="clear" w:color="auto" w:fill="auto"/>
-            <w:noWrap/>
-            <w:vAlign w:val="bottom"/>
-            <w:hideMark/>
-          </w:tcPr>
-          <w:p>
-            <w:pPr>
-              <w:spacing w:after="0" w:line="240" w:lineRule="auto"/>
-              <w:rPr>
-                <w:rFonts w:ascii="Calibri" w:eastAsia="Times New Roman" w:hAnsi="Calibri" w:cs="Calibri"/>
-                <w:color w:val="000000"/>
-                <w:lang w:eastAsia="pl-PL"/>
-              </w:rPr>
-            </w:pPr>
-            <w:r>
-              <w:rPr>
-                <w:rFonts w:ascii="Calibri" w:eastAsia="Times New Roman" w:hAnsi="Calibri" w:cs="Calibri"/>
-                <w:color w:val="000000"/>
-                <w:lang w:eastAsia="pl-PL"/>
-              </w:rPr>
-              <w:t> </w:t>
-            </w:r>
-          </w:p>
-        </w:tc>
-        <w:tc>
-          <w:tcPr>
-            <w:tcW w:w="821" w:type="pct"/>
-            <w:tcBorders>
-              <w:top w:val="nil"/>
-              <w:left w:val="nil"/>
-              <w:bottom w:val="single" w:sz="4" w:space="0" w:color="auto"/>
-              <w:right w:val="single" w:sz="4" w:space="0" w:color="auto"/>
-            </w:tcBorders>
-            <w:shd w:val="clear" w:color="auto" w:fill="auto"/>
-            <w:noWrap/>
-            <w:vAlign w:val="bottom"/>
-            <w:hideMark/>
-          </w:tcPr>
-          <w:p>
-            <w:pPr>
-              <w:spacing w:after="0" w:line="240" w:lineRule="auto"/>
-              <w:jc w:val="right"/>
-              <w:rPr>
-                <w:rFonts w:ascii="Calibri" w:eastAsia="Times New Roman" w:hAnsi="Calibri" w:cs="Calibri"/>
-                <w:color w:val="000000"/>
-                <w:lang w:eastAsia="pl-PL"/>
-              </w:rPr>
-            </w:pPr>
-            <w:r>
-              <w:rPr>
-                <w:rFonts w:ascii="Calibri" w:eastAsia="Times New Roman" w:hAnsi="Calibri" w:cs="Calibri"/>
-                <w:color w:val="000000"/>
-                <w:lang w:eastAsia="pl-PL"/>
-              </w:rPr>
-              <w:t>0,4</w:t>
-            </w:r>
-          </w:p>
-        </w:tc>
-        <w:tc>
-          <w:tcPr>
-            <w:tcW w:w="955" w:type="pct"/>
-            <w:tcBorders>
-              <w:top w:val="nil"/>
-              <w:left w:val="nil"/>
-              <w:bottom w:val="single" w:sz="4" w:space="0" w:color="auto"/>
-              <w:right w:val="single" w:sz="4" w:space="0" w:color="auto"/>
-            </w:tcBorders>
-            <w:shd w:val="clear" w:color="auto" w:fill="auto"/>
-            <w:noWrap/>
-            <w:vAlign w:val="bottom"/>
-            <w:hideMark/>
-          </w:tcPr>
-          <w:p>
-            <w:pPr>
-              <w:spacing w:after="0" w:line="240" w:lineRule="auto"/>
-              <w:rPr>
-                <w:rFonts w:ascii="Calibri" w:eastAsia="Times New Roman" w:hAnsi="Calibri" w:cs="Calibri"/>
-                <w:color w:val="000000"/>
-                <w:lang w:eastAsia="pl-PL"/>
-              </w:rPr>
-            </w:pPr>
-            <w:r>
-              <w:rPr>
-                <w:rFonts w:ascii="Calibri" w:eastAsia="Times New Roman" w:hAnsi="Calibri" w:cs="Calibri"/>
-                <w:color w:val="000000"/>
-                <w:lang w:eastAsia="pl-PL"/>
-              </w:rPr>
-              <w:t> </w:t>
-            </w:r>
-          </w:p>
-        </w:tc>
-        <w:tc>
-          <w:tcPr>
-            <w:tcW w:w="941" w:type="pct"/>
-            <w:tcBorders>
-              <w:top w:val="nil"/>
-              <w:left w:val="nil"/>
-              <w:bottom w:val="single" w:sz="4" w:space="0" w:color="auto"/>
-              <w:right w:val="single" w:sz="4" w:space="0" w:color="auto"/>
-            </w:tcBorders>
-            <w:shd w:val="clear" w:color="auto" w:fill="auto"/>
-            <w:noWrap/>
-            <w:vAlign w:val="bottom"/>
-            <w:hideMark/>
-          </w:tcPr>
-          <w:p>
-            <w:pPr>
-              <w:spacing w:after="0" w:line="240" w:lineRule="auto"/>
-              <w:rPr>
-                <w:rFonts w:ascii="Calibri" w:eastAsia="Times New Roman" w:hAnsi="Calibri" w:cs="Calibri"/>
-                <w:color w:val="000000"/>
-                <w:lang w:eastAsia="pl-PL"/>
-              </w:rPr>
-            </w:pPr>
-            <w:r>
-              <w:rPr>
-                <w:rFonts w:ascii="Calibri" w:eastAsia="Times New Roman" w:hAnsi="Calibri" w:cs="Calibri"/>
-                <w:color w:val="000000"/>
-                <w:lang w:eastAsia="pl-PL"/>
-              </w:rPr>
-              <w:t> </w:t>
-            </w:r>
-          </w:p>
-        </w:tc>
-        <w:tc>
-          <w:tcPr>
-            <w:tcW w:w="726" w:type="pct"/>
-            <w:vMerge/>
-            <w:tcBorders>
-              <w:top w:val="nil"/>
-              <w:left w:val="nil"/>
-              <w:bottom w:val="nil"/>
-              <w:right w:val="nil"/>
-            </w:tcBorders>
-            <w:vAlign w:val="center"/>
-            <w:hideMark/>
-          </w:tcPr>
-          <w:p>
-            <w:pPr>
-              <w:spacing w:after="0" w:line="240" w:lineRule="auto"/>
-              <w:rPr>
-                <w:rFonts w:ascii="Calibri" w:eastAsia="Times New Roman" w:hAnsi="Calibri" w:cs="Calibri"/>
-                <w:color w:val="000000"/>
-                <w:lang w:eastAsia="pl-PL"/>
-              </w:rPr>
-            </w:pPr>
-          </w:p>
-        </w:tc>
-      </w:tr>
-      <w:tr>
-        <w:trPr>
-          <w:trHeight w:val="300"/>
-        </w:trPr>
-        <w:tc>
-          <w:tcPr>
-            <w:tcW w:w="736" w:type="pct"/>
-            <w:vMerge/>
-            <w:tcBorders>
-              <w:top w:val="nil"/>
-              <w:left w:val="nil"/>
-              <w:bottom w:val="nil"/>
-              <w:right w:val="nil"/>
-            </w:tcBorders>
-            <w:vAlign w:val="center"/>
-            <w:hideMark/>
-          </w:tcPr>
-          <w:p>
-            <w:pPr>
-              <w:spacing w:after="0" w:line="240" w:lineRule="auto"/>
-              <w:rPr>
-                <w:rFonts w:ascii="Calibri" w:eastAsia="Times New Roman" w:hAnsi="Calibri" w:cs="Calibri"/>
-                <w:color w:val="000000"/>
-                <w:lang w:eastAsia="pl-PL"/>
-              </w:rPr>
-            </w:pPr>
-          </w:p>
-        </w:tc>
-        <w:tc>
-          <w:tcPr>
-            <w:tcW w:w="821" w:type="pct"/>
-            <w:tcBorders>
-              <w:top w:val="nil"/>
-              <w:left w:val="single" w:sz="4" w:space="0" w:color="auto"/>
-              <w:bottom w:val="single" w:sz="4" w:space="0" w:color="auto"/>
-              <w:right w:val="single" w:sz="4" w:space="0" w:color="auto"/>
-            </w:tcBorders>
-            <w:shd w:val="clear" w:color="auto" w:fill="auto"/>
-            <w:noWrap/>
-            <w:vAlign w:val="bottom"/>
-            <w:hideMark/>
-          </w:tcPr>
-          <w:p>
-            <w:pPr>
-              <w:spacing w:after="0" w:line="240" w:lineRule="auto"/>
-              <w:rPr>
-                <w:rFonts w:ascii="Calibri" w:eastAsia="Times New Roman" w:hAnsi="Calibri" w:cs="Calibri"/>
-                <w:color w:val="000000"/>
-                <w:lang w:eastAsia="pl-PL"/>
-              </w:rPr>
-            </w:pPr>
-            <w:r>
-              <w:rPr>
-                <w:rFonts w:ascii="Calibri" w:eastAsia="Times New Roman" w:hAnsi="Calibri" w:cs="Calibri"/>
-                <w:color w:val="000000"/>
-                <w:lang w:eastAsia="pl-PL"/>
-              </w:rPr>
-              <w:t> </w:t>
-            </w:r>
-          </w:p>
-        </w:tc>
-        <w:tc>
-          <w:tcPr>
-            <w:tcW w:w="821" w:type="pct"/>
-            <w:tcBorders>
-              <w:top w:val="nil"/>
-              <w:left w:val="nil"/>
-              <w:bottom w:val="single" w:sz="4" w:space="0" w:color="auto"/>
-              <w:right w:val="single" w:sz="4" w:space="0" w:color="auto"/>
-            </w:tcBorders>
-            <w:shd w:val="clear" w:color="auto" w:fill="auto"/>
-            <w:noWrap/>
-            <w:vAlign w:val="bottom"/>
-            <w:hideMark/>
-          </w:tcPr>
-          <w:p>
-            <w:pPr>
-              <w:spacing w:after="0" w:line="240" w:lineRule="auto"/>
-              <w:jc w:val="right"/>
-              <w:rPr>
-                <w:rFonts w:ascii="Calibri" w:eastAsia="Times New Roman" w:hAnsi="Calibri" w:cs="Calibri"/>
-                <w:color w:val="000000"/>
-                <w:lang w:eastAsia="pl-PL"/>
-              </w:rPr>
-            </w:pPr>
-            <w:r>
-              <w:rPr>
-                <w:rFonts w:ascii="Calibri" w:eastAsia="Times New Roman" w:hAnsi="Calibri" w:cs="Calibri"/>
-                <w:color w:val="000000"/>
-                <w:lang w:eastAsia="pl-PL"/>
-              </w:rPr>
-              <w:t>0,45</w:t>
-            </w:r>
-          </w:p>
-        </w:tc>
-        <w:tc>
-          <w:tcPr>
-            <w:tcW w:w="955" w:type="pct"/>
-            <w:tcBorders>
-              <w:top w:val="nil"/>
-              <w:left w:val="nil"/>
-              <w:bottom w:val="single" w:sz="4" w:space="0" w:color="auto"/>
-              <w:right w:val="single" w:sz="4" w:space="0" w:color="auto"/>
-            </w:tcBorders>
-            <w:shd w:val="clear" w:color="auto" w:fill="auto"/>
-            <w:noWrap/>
-            <w:vAlign w:val="bottom"/>
-            <w:hideMark/>
-          </w:tcPr>
-          <w:p>
-            <w:pPr>
-              <w:spacing w:after="0" w:line="240" w:lineRule="auto"/>
-              <w:rPr>
-                <w:rFonts w:ascii="Calibri" w:eastAsia="Times New Roman" w:hAnsi="Calibri" w:cs="Calibri"/>
-                <w:color w:val="000000"/>
-                <w:lang w:eastAsia="pl-PL"/>
-              </w:rPr>
-            </w:pPr>
-            <w:r>
-              <w:rPr>
-                <w:rFonts w:ascii="Calibri" w:eastAsia="Times New Roman" w:hAnsi="Calibri" w:cs="Calibri"/>
-                <w:color w:val="000000"/>
-                <w:lang w:eastAsia="pl-PL"/>
-              </w:rPr>
-              <w:t> </w:t>
-            </w:r>
-          </w:p>
-        </w:tc>
-        <w:tc>
-          <w:tcPr>
-            <w:tcW w:w="941" w:type="pct"/>
-            <w:tcBorders>
-              <w:top w:val="nil"/>
-              <w:left w:val="nil"/>
-              <w:bottom w:val="single" w:sz="4" w:space="0" w:color="auto"/>
-              <w:right w:val="single" w:sz="4" w:space="0" w:color="auto"/>
-            </w:tcBorders>
-            <w:shd w:val="clear" w:color="auto" w:fill="auto"/>
-            <w:noWrap/>
-            <w:vAlign w:val="bottom"/>
-            <w:hideMark/>
-          </w:tcPr>
-          <w:p>
-            <w:pPr>
-              <w:spacing w:after="0" w:line="240" w:lineRule="auto"/>
-              <w:rPr>
-                <w:rFonts w:ascii="Calibri" w:eastAsia="Times New Roman" w:hAnsi="Calibri" w:cs="Calibri"/>
-                <w:color w:val="000000"/>
-                <w:lang w:eastAsia="pl-PL"/>
-              </w:rPr>
-            </w:pPr>
-            <w:r>
-              <w:rPr>
-                <w:rFonts w:ascii="Calibri" w:eastAsia="Times New Roman" w:hAnsi="Calibri" w:cs="Calibri"/>
-                <w:color w:val="000000"/>
-                <w:lang w:eastAsia="pl-PL"/>
-              </w:rPr>
-              <w:t> </w:t>
-            </w:r>
-          </w:p>
-        </w:tc>
-        <w:tc>
-          <w:tcPr>
-            <w:tcW w:w="726" w:type="pct"/>
-            <w:vMerge/>
-            <w:tcBorders>
-              <w:top w:val="nil"/>
-              <w:left w:val="nil"/>
-              <w:bottom w:val="nil"/>
-              <w:right w:val="nil"/>
-            </w:tcBorders>
-            <w:vAlign w:val="center"/>
-            <w:hideMark/>
-          </w:tcPr>
-          <w:p>
-            <w:pPr>
-              <w:spacing w:after="0" w:line="240" w:lineRule="auto"/>
-              <w:rPr>
-                <w:rFonts w:ascii="Calibri" w:eastAsia="Times New Roman" w:hAnsi="Calibri" w:cs="Calibri"/>
-                <w:color w:val="000000"/>
-                <w:lang w:eastAsia="pl-PL"/>
-              </w:rPr>
-            </w:pPr>
-          </w:p>
-        </w:tc>
-      </w:tr>
-      <w:tr>
-        <w:trPr>
-          <w:trHeight w:val="300"/>
-        </w:trPr>
-        <w:tc>
-          <w:tcPr>
-            <w:tcW w:w="736" w:type="pct"/>
-            <w:vMerge/>
-            <w:tcBorders>
-              <w:top w:val="nil"/>
-              <w:left w:val="nil"/>
-              <w:bottom w:val="nil"/>
-              <w:right w:val="nil"/>
-            </w:tcBorders>
-            <w:vAlign w:val="center"/>
-            <w:hideMark/>
-          </w:tcPr>
-          <w:p>
-            <w:pPr>
-              <w:spacing w:after="0" w:line="240" w:lineRule="auto"/>
-              <w:rPr>
-                <w:rFonts w:ascii="Calibri" w:eastAsia="Times New Roman" w:hAnsi="Calibri" w:cs="Calibri"/>
-                <w:color w:val="000000"/>
-                <w:lang w:eastAsia="pl-PL"/>
-              </w:rPr>
-            </w:pPr>
-          </w:p>
-        </w:tc>
-        <w:tc>
-          <w:tcPr>
-            <w:tcW w:w="821" w:type="pct"/>
-            <w:tcBorders>
-              <w:top w:val="nil"/>
-              <w:left w:val="single" w:sz="4" w:space="0" w:color="auto"/>
-              <w:bottom w:val="single" w:sz="4" w:space="0" w:color="auto"/>
-              <w:right w:val="single" w:sz="4" w:space="0" w:color="auto"/>
-            </w:tcBorders>
-            <w:shd w:val="clear" w:color="auto" w:fill="auto"/>
-            <w:noWrap/>
-            <w:vAlign w:val="bottom"/>
-            <w:hideMark/>
-          </w:tcPr>
-          <w:p>
-            <w:pPr>
-              <w:spacing w:after="0" w:line="240" w:lineRule="auto"/>
-              <w:rPr>
-                <w:rFonts w:ascii="Calibri" w:eastAsia="Times New Roman" w:hAnsi="Calibri" w:cs="Calibri"/>
-                <w:color w:val="000000"/>
-                <w:lang w:eastAsia="pl-PL"/>
-              </w:rPr>
-            </w:pPr>
-            <w:r>
-              <w:rPr>
-                <w:rFonts w:ascii="Calibri" w:eastAsia="Times New Roman" w:hAnsi="Calibri" w:cs="Calibri"/>
-                <w:color w:val="000000"/>
-                <w:lang w:eastAsia="pl-PL"/>
-              </w:rPr>
-              <w:t> </w:t>
-            </w:r>
-          </w:p>
-        </w:tc>
-        <w:tc>
-          <w:tcPr>
-            <w:tcW w:w="821" w:type="pct"/>
-            <w:tcBorders>
-              <w:top w:val="nil"/>
-              <w:left w:val="nil"/>
-              <w:bottom w:val="single" w:sz="4" w:space="0" w:color="auto"/>
-              <w:right w:val="single" w:sz="4" w:space="0" w:color="auto"/>
-            </w:tcBorders>
-            <w:shd w:val="clear" w:color="auto" w:fill="auto"/>
-            <w:noWrap/>
-            <w:vAlign w:val="bottom"/>
-            <w:hideMark/>
-          </w:tcPr>
-          <w:p>
-            <w:pPr>
-              <w:spacing w:after="0" w:line="240" w:lineRule="auto"/>
-              <w:jc w:val="right"/>
-              <w:rPr>
-                <w:rFonts w:ascii="Calibri" w:eastAsia="Times New Roman" w:hAnsi="Calibri" w:cs="Calibri"/>
-                <w:color w:val="000000"/>
-                <w:lang w:eastAsia="pl-PL"/>
-              </w:rPr>
-            </w:pPr>
-            <w:r>
-              <w:rPr>
-                <w:rFonts w:ascii="Calibri" w:eastAsia="Times New Roman" w:hAnsi="Calibri" w:cs="Calibri"/>
-                <w:color w:val="000000"/>
-                <w:lang w:eastAsia="pl-PL"/>
-              </w:rPr>
-              <w:t>0,5</w:t>
-            </w:r>
-          </w:p>
-        </w:tc>
-        <w:tc>
-          <w:tcPr>
-            <w:tcW w:w="955" w:type="pct"/>
-            <w:tcBorders>
-              <w:top w:val="nil"/>
-              <w:left w:val="nil"/>
-              <w:bottom w:val="single" w:sz="4" w:space="0" w:color="auto"/>
-              <w:right w:val="single" w:sz="4" w:space="0" w:color="auto"/>
-            </w:tcBorders>
-            <w:shd w:val="clear" w:color="auto" w:fill="auto"/>
-            <w:noWrap/>
-            <w:vAlign w:val="bottom"/>
-            <w:hideMark/>
-          </w:tcPr>
-          <w:p>
-            <w:pPr>
-              <w:spacing w:after="0" w:line="240" w:lineRule="auto"/>
-              <w:rPr>
-                <w:rFonts w:ascii="Calibri" w:eastAsia="Times New Roman" w:hAnsi="Calibri" w:cs="Calibri"/>
-                <w:color w:val="000000"/>
-                <w:lang w:eastAsia="pl-PL"/>
-              </w:rPr>
-            </w:pPr>
-            <w:r>
-              <w:rPr>
-                <w:rFonts w:ascii="Calibri" w:eastAsia="Times New Roman" w:hAnsi="Calibri" w:cs="Calibri"/>
-                <w:color w:val="000000"/>
-                <w:lang w:eastAsia="pl-PL"/>
-              </w:rPr>
-              <w:t> </w:t>
-            </w:r>
-          </w:p>
-        </w:tc>
-        <w:tc>
-          <w:tcPr>
-            <w:tcW w:w="941" w:type="pct"/>
-            <w:tcBorders>
-              <w:top w:val="nil"/>
-              <w:left w:val="nil"/>
-              <w:bottom w:val="single" w:sz="4" w:space="0" w:color="auto"/>
-              <w:right w:val="single" w:sz="4" w:space="0" w:color="auto"/>
-            </w:tcBorders>
-            <w:shd w:val="clear" w:color="auto" w:fill="auto"/>
-            <w:noWrap/>
-            <w:vAlign w:val="bottom"/>
-            <w:hideMark/>
-          </w:tcPr>
-          <w:p>
-            <w:pPr>
-              <w:spacing w:after="0" w:line="240" w:lineRule="auto"/>
-              <w:rPr>
-                <w:rFonts w:ascii="Calibri" w:eastAsia="Times New Roman" w:hAnsi="Calibri" w:cs="Calibri"/>
-                <w:color w:val="000000"/>
-                <w:lang w:eastAsia="pl-PL"/>
-              </w:rPr>
-            </w:pPr>
-            <w:r>
-              <w:rPr>
-                <w:rFonts w:ascii="Calibri" w:eastAsia="Times New Roman" w:hAnsi="Calibri" w:cs="Calibri"/>
-                <w:color w:val="000000"/>
-                <w:lang w:eastAsia="pl-PL"/>
-              </w:rPr>
-              <w:t> </w:t>
-            </w:r>
-          </w:p>
-        </w:tc>
-        <w:tc>
-          <w:tcPr>
-            <w:tcW w:w="726" w:type="pct"/>
-            <w:vMerge/>
-            <w:tcBorders>
-              <w:top w:val="nil"/>
-              <w:left w:val="nil"/>
-              <w:bottom w:val="nil"/>
-              <w:right w:val="nil"/>
-            </w:tcBorders>
-            <w:vAlign w:val="center"/>
-            <w:hideMark/>
-          </w:tcPr>
-          <w:p>
-            <w:pPr>
-              <w:spacing w:after="0" w:line="240" w:lineRule="auto"/>
-              <w:rPr>
-                <w:rFonts w:ascii="Calibri" w:eastAsia="Times New Roman" w:hAnsi="Calibri" w:cs="Calibri"/>
-                <w:color w:val="000000"/>
-                <w:lang w:eastAsia="pl-PL"/>
-              </w:rPr>
-            </w:pPr>
-          </w:p>
-        </w:tc>
-      </w:tr>
-      <w:tr>
-        <w:trPr>
-          <w:trHeight w:val="300"/>
-        </w:trPr>
-        <w:tc>
-          <w:tcPr>
-            <w:tcW w:w="736" w:type="pct"/>
-            <w:vMerge/>
-            <w:tcBorders>
-              <w:top w:val="nil"/>
-              <w:left w:val="nil"/>
-              <w:bottom w:val="nil"/>
-              <w:right w:val="nil"/>
-            </w:tcBorders>
-            <w:vAlign w:val="center"/>
-            <w:hideMark/>
-          </w:tcPr>
-          <w:p>
-            <w:pPr>
-              <w:spacing w:after="0" w:line="240" w:lineRule="auto"/>
-              <w:rPr>
-                <w:rFonts w:ascii="Calibri" w:eastAsia="Times New Roman" w:hAnsi="Calibri" w:cs="Calibri"/>
-                <w:color w:val="000000"/>
-                <w:lang w:eastAsia="pl-PL"/>
-              </w:rPr>
-            </w:pPr>
-          </w:p>
-        </w:tc>
-        <w:tc>
-          <w:tcPr>
-            <w:tcW w:w="821" w:type="pct"/>
-            <w:tcBorders>
-              <w:top w:val="nil"/>
-              <w:left w:val="single" w:sz="4" w:space="0" w:color="auto"/>
-              <w:bottom w:val="single" w:sz="4" w:space="0" w:color="auto"/>
-              <w:right w:val="single" w:sz="4" w:space="0" w:color="auto"/>
-            </w:tcBorders>
-            <w:shd w:val="clear" w:color="auto" w:fill="auto"/>
-            <w:noWrap/>
-            <w:vAlign w:val="bottom"/>
-            <w:hideMark/>
-          </w:tcPr>
-          <w:p>
-            <w:pPr>
-              <w:spacing w:after="0" w:line="240" w:lineRule="auto"/>
-              <w:rPr>
-                <w:rFonts w:ascii="Calibri" w:eastAsia="Times New Roman" w:hAnsi="Calibri" w:cs="Calibri"/>
-                <w:color w:val="000000"/>
-                <w:lang w:eastAsia="pl-PL"/>
-              </w:rPr>
-            </w:pPr>
-            <w:r>
-              <w:rPr>
-                <w:rFonts w:ascii="Calibri" w:eastAsia="Times New Roman" w:hAnsi="Calibri" w:cs="Calibri"/>
-                <w:color w:val="000000"/>
-                <w:lang w:eastAsia="pl-PL"/>
-              </w:rPr>
-              <w:t> </w:t>
-            </w:r>
-          </w:p>
-        </w:tc>
-        <w:tc>
-          <w:tcPr>
-            <w:tcW w:w="821" w:type="pct"/>
-            <w:tcBorders>
-              <w:top w:val="nil"/>
-              <w:left w:val="nil"/>
-              <w:bottom w:val="single" w:sz="4" w:space="0" w:color="auto"/>
-              <w:right w:val="single" w:sz="4" w:space="0" w:color="auto"/>
-            </w:tcBorders>
-            <w:shd w:val="clear" w:color="auto" w:fill="auto"/>
-            <w:noWrap/>
-            <w:vAlign w:val="bottom"/>
-            <w:hideMark/>
-          </w:tcPr>
-          <w:p>
-            <w:pPr>
-              <w:spacing w:after="0" w:line="240" w:lineRule="auto"/>
-              <w:jc w:val="right"/>
-              <w:rPr>
-                <w:rFonts w:ascii="Calibri" w:eastAsia="Times New Roman" w:hAnsi="Calibri" w:cs="Calibri"/>
-                <w:color w:val="000000"/>
-                <w:lang w:eastAsia="pl-PL"/>
-              </w:rPr>
-            </w:pPr>
-            <w:r>
-              <w:rPr>
-                <w:rFonts w:ascii="Calibri" w:eastAsia="Times New Roman" w:hAnsi="Calibri" w:cs="Calibri"/>
-                <w:color w:val="000000"/>
-                <w:lang w:eastAsia="pl-PL"/>
-              </w:rPr>
-              <w:t>0,55</w:t>
-            </w:r>
-          </w:p>
-        </w:tc>
-        <w:tc>
-          <w:tcPr>
-            <w:tcW w:w="955" w:type="pct"/>
-            <w:tcBorders>
-              <w:top w:val="nil"/>
-              <w:left w:val="nil"/>
-              <w:bottom w:val="single" w:sz="4" w:space="0" w:color="auto"/>
-              <w:right w:val="single" w:sz="4" w:space="0" w:color="auto"/>
-            </w:tcBorders>
-            <w:shd w:val="clear" w:color="auto" w:fill="auto"/>
-            <w:noWrap/>
-            <w:vAlign w:val="bottom"/>
-            <w:hideMark/>
-          </w:tcPr>
-          <w:p>
-            <w:pPr>
-              <w:spacing w:after="0" w:line="240" w:lineRule="auto"/>
-              <w:rPr>
-                <w:rFonts w:ascii="Calibri" w:eastAsia="Times New Roman" w:hAnsi="Calibri" w:cs="Calibri"/>
-                <w:color w:val="000000"/>
-                <w:lang w:eastAsia="pl-PL"/>
-              </w:rPr>
-            </w:pPr>
-            <w:r>
-              <w:rPr>
-                <w:rFonts w:ascii="Calibri" w:eastAsia="Times New Roman" w:hAnsi="Calibri" w:cs="Calibri"/>
-                <w:color w:val="000000"/>
-                <w:lang w:eastAsia="pl-PL"/>
-              </w:rPr>
-              <w:t> </w:t>
-            </w:r>
-          </w:p>
-        </w:tc>
-        <w:tc>
-          <w:tcPr>
-            <w:tcW w:w="941" w:type="pct"/>
-            <w:tcBorders>
-              <w:top w:val="nil"/>
-              <w:left w:val="nil"/>
-              <w:bottom w:val="single" w:sz="4" w:space="0" w:color="auto"/>
-              <w:right w:val="single" w:sz="4" w:space="0" w:color="auto"/>
-            </w:tcBorders>
-            <w:shd w:val="clear" w:color="auto" w:fill="auto"/>
-            <w:noWrap/>
-            <w:vAlign w:val="bottom"/>
-            <w:hideMark/>
-          </w:tcPr>
-          <w:p>
-            <w:pPr>
-              <w:spacing w:after="0" w:line="240" w:lineRule="auto"/>
-              <w:rPr>
-                <w:rFonts w:ascii="Calibri" w:eastAsia="Times New Roman" w:hAnsi="Calibri" w:cs="Calibri"/>
-                <w:color w:val="000000"/>
-                <w:lang w:eastAsia="pl-PL"/>
-              </w:rPr>
-            </w:pPr>
-            <w:r>
-              <w:rPr>
-                <w:rFonts w:ascii="Calibri" w:eastAsia="Times New Roman" w:hAnsi="Calibri" w:cs="Calibri"/>
-                <w:color w:val="000000"/>
-                <w:lang w:eastAsia="pl-PL"/>
-              </w:rPr>
-              <w:t> </w:t>
-            </w:r>
-          </w:p>
-        </w:tc>
-        <w:tc>
-          <w:tcPr>
-            <w:tcW w:w="726" w:type="pct"/>
-            <w:vMerge/>
-            <w:tcBorders>
-              <w:top w:val="nil"/>
-              <w:left w:val="nil"/>
-              <w:bottom w:val="nil"/>
-              <w:right w:val="nil"/>
-            </w:tcBorders>
-            <w:vAlign w:val="center"/>
-            <w:hideMark/>
-          </w:tcPr>
-          <w:p>
-            <w:pPr>
-              <w:spacing w:after="0" w:line="240" w:lineRule="auto"/>
-              <w:rPr>
-                <w:rFonts w:ascii="Calibri" w:eastAsia="Times New Roman" w:hAnsi="Calibri" w:cs="Calibri"/>
-                <w:color w:val="000000"/>
-                <w:lang w:eastAsia="pl-PL"/>
-              </w:rPr>
-            </w:pPr>
-          </w:p>
-        </w:tc>
-      </w:tr>
-      <w:tr>
-        <w:trPr>
-          <w:trHeight w:val="300"/>
-        </w:trPr>
-        <w:tc>
-          <w:tcPr>
-            <w:tcW w:w="736" w:type="pct"/>
-            <w:vMerge/>
-            <w:tcBorders>
-              <w:top w:val="nil"/>
-              <w:left w:val="nil"/>
-              <w:bottom w:val="nil"/>
-              <w:right w:val="nil"/>
-            </w:tcBorders>
-            <w:vAlign w:val="center"/>
-            <w:hideMark/>
-          </w:tcPr>
-          <w:p>
-            <w:pPr>
-              <w:spacing w:after="0" w:line="240" w:lineRule="auto"/>
-              <w:rPr>
-                <w:rFonts w:ascii="Calibri" w:eastAsia="Times New Roman" w:hAnsi="Calibri" w:cs="Calibri"/>
-                <w:color w:val="000000"/>
-                <w:lang w:eastAsia="pl-PL"/>
-              </w:rPr>
-            </w:pPr>
-          </w:p>
-        </w:tc>
-        <w:tc>
-          <w:tcPr>
-            <w:tcW w:w="821" w:type="pct"/>
-            <w:tcBorders>
-              <w:top w:val="nil"/>
-              <w:left w:val="single" w:sz="4" w:space="0" w:color="auto"/>
-              <w:bottom w:val="single" w:sz="4" w:space="0" w:color="auto"/>
-              <w:right w:val="single" w:sz="4" w:space="0" w:color="auto"/>
-            </w:tcBorders>
-            <w:shd w:val="clear" w:color="auto" w:fill="auto"/>
-            <w:noWrap/>
-            <w:vAlign w:val="bottom"/>
-            <w:hideMark/>
-          </w:tcPr>
-          <w:p>
-            <w:pPr>
-              <w:spacing w:after="0" w:line="240" w:lineRule="auto"/>
-              <w:rPr>
-                <w:rFonts w:ascii="Calibri" w:eastAsia="Times New Roman" w:hAnsi="Calibri" w:cs="Calibri"/>
-                <w:color w:val="000000"/>
-                <w:lang w:eastAsia="pl-PL"/>
-              </w:rPr>
-            </w:pPr>
-            <w:r>
-              <w:rPr>
-                <w:rFonts w:ascii="Calibri" w:eastAsia="Times New Roman" w:hAnsi="Calibri" w:cs="Calibri"/>
-                <w:color w:val="000000"/>
-                <w:lang w:eastAsia="pl-PL"/>
-              </w:rPr>
-              <w:t> </w:t>
-            </w:r>
-          </w:p>
-        </w:tc>
-        <w:tc>
-          <w:tcPr>
-            <w:tcW w:w="821" w:type="pct"/>
-            <w:tcBorders>
-              <w:top w:val="nil"/>
-              <w:left w:val="nil"/>
-              <w:bottom w:val="single" w:sz="4" w:space="0" w:color="auto"/>
-              <w:right w:val="single" w:sz="4" w:space="0" w:color="auto"/>
-            </w:tcBorders>
-            <w:shd w:val="clear" w:color="auto" w:fill="auto"/>
-            <w:noWrap/>
-            <w:vAlign w:val="bottom"/>
-            <w:hideMark/>
-          </w:tcPr>
-          <w:p>
-            <w:pPr>
-              <w:spacing w:after="0" w:line="240" w:lineRule="auto"/>
-              <w:jc w:val="right"/>
-              <w:rPr>
-                <w:rFonts w:ascii="Calibri" w:eastAsia="Times New Roman" w:hAnsi="Calibri" w:cs="Calibri"/>
-                <w:color w:val="000000"/>
-                <w:lang w:eastAsia="pl-PL"/>
-              </w:rPr>
-            </w:pPr>
-            <w:r>
-              <w:rPr>
-                <w:rFonts w:ascii="Calibri" w:eastAsia="Times New Roman" w:hAnsi="Calibri" w:cs="Calibri"/>
-                <w:color w:val="000000"/>
-                <w:lang w:eastAsia="pl-PL"/>
-              </w:rPr>
-              <w:t>0,6</w:t>
-            </w:r>
-          </w:p>
-        </w:tc>
-        <w:tc>
-          <w:tcPr>
-            <w:tcW w:w="955" w:type="pct"/>
-            <w:tcBorders>
-              <w:top w:val="nil"/>
-              <w:left w:val="nil"/>
-              <w:bottom w:val="single" w:sz="4" w:space="0" w:color="auto"/>
-              <w:right w:val="single" w:sz="4" w:space="0" w:color="auto"/>
-            </w:tcBorders>
-            <w:shd w:val="clear" w:color="auto" w:fill="auto"/>
-            <w:noWrap/>
-            <w:vAlign w:val="bottom"/>
-            <w:hideMark/>
-          </w:tcPr>
-          <w:p>
-            <w:pPr>
-              <w:spacing w:after="0" w:line="240" w:lineRule="auto"/>
-              <w:rPr>
-                <w:rFonts w:ascii="Calibri" w:eastAsia="Times New Roman" w:hAnsi="Calibri" w:cs="Calibri"/>
-                <w:color w:val="000000"/>
-                <w:lang w:eastAsia="pl-PL"/>
-              </w:rPr>
-            </w:pPr>
-            <w:r>
-              <w:rPr>
-                <w:rFonts w:ascii="Calibri" w:eastAsia="Times New Roman" w:hAnsi="Calibri" w:cs="Calibri"/>
-                <w:color w:val="000000"/>
-                <w:lang w:eastAsia="pl-PL"/>
-              </w:rPr>
-              <w:t> </w:t>
-            </w:r>
-          </w:p>
-        </w:tc>
-        <w:tc>
-          <w:tcPr>
-            <w:tcW w:w="941" w:type="pct"/>
-            <w:tcBorders>
-              <w:top w:val="nil"/>
-              <w:left w:val="nil"/>
-              <w:bottom w:val="single" w:sz="4" w:space="0" w:color="auto"/>
-              <w:right w:val="single" w:sz="4" w:space="0" w:color="auto"/>
-            </w:tcBorders>
-            <w:shd w:val="clear" w:color="auto" w:fill="auto"/>
-            <w:noWrap/>
-            <w:vAlign w:val="bottom"/>
-            <w:hideMark/>
-          </w:tcPr>
-          <w:p>
-            <w:pPr>
-              <w:spacing w:after="0" w:line="240" w:lineRule="auto"/>
-              <w:rPr>
-                <w:rFonts w:ascii="Calibri" w:eastAsia="Times New Roman" w:hAnsi="Calibri" w:cs="Calibri"/>
-                <w:color w:val="000000"/>
-                <w:lang w:eastAsia="pl-PL"/>
-              </w:rPr>
-            </w:pPr>
-            <w:r>
-              <w:rPr>
-                <w:rFonts w:ascii="Calibri" w:eastAsia="Times New Roman" w:hAnsi="Calibri" w:cs="Calibri"/>
-                <w:color w:val="000000"/>
-                <w:lang w:eastAsia="pl-PL"/>
-              </w:rPr>
-              <w:t> </w:t>
-            </w:r>
-          </w:p>
-        </w:tc>
-        <w:tc>
-          <w:tcPr>
-            <w:tcW w:w="726" w:type="pct"/>
-            <w:vMerge/>
-            <w:tcBorders>
-              <w:top w:val="nil"/>
-              <w:left w:val="nil"/>
-              <w:bottom w:val="nil"/>
-              <w:right w:val="nil"/>
-            </w:tcBorders>
-            <w:vAlign w:val="center"/>
-            <w:hideMark/>
-          </w:tcPr>
-          <w:p>
-            <w:pPr>
-              <w:spacing w:after="0" w:line="240" w:lineRule="auto"/>
-              <w:rPr>
-                <w:rFonts w:ascii="Calibri" w:eastAsia="Times New Roman" w:hAnsi="Calibri" w:cs="Calibri"/>
-                <w:color w:val="000000"/>
-                <w:lang w:eastAsia="pl-PL"/>
-              </w:rPr>
-            </w:pPr>
-          </w:p>
-        </w:tc>
-      </w:tr>
-      <w:tr>
-        <w:trPr>
-          <w:trHeight w:val="300"/>
-        </w:trPr>
-        <w:tc>
-          <w:tcPr>
-            <w:tcW w:w="736" w:type="pct"/>
-            <w:vMerge/>
-            <w:tcBorders>
-              <w:top w:val="nil"/>
-              <w:left w:val="nil"/>
-              <w:bottom w:val="nil"/>
-              <w:right w:val="nil"/>
-            </w:tcBorders>
-            <w:vAlign w:val="center"/>
-            <w:hideMark/>
-          </w:tcPr>
-          <w:p>
-            <w:pPr>
-              <w:spacing w:after="0" w:line="240" w:lineRule="auto"/>
-              <w:rPr>
-                <w:rFonts w:ascii="Calibri" w:eastAsia="Times New Roman" w:hAnsi="Calibri" w:cs="Calibri"/>
-                <w:color w:val="000000"/>
-                <w:lang w:eastAsia="pl-PL"/>
-              </w:rPr>
-            </w:pPr>
-          </w:p>
-        </w:tc>
-        <w:tc>
-          <w:tcPr>
-            <w:tcW w:w="821" w:type="pct"/>
-            <w:tcBorders>
-              <w:top w:val="nil"/>
-              <w:left w:val="single" w:sz="4" w:space="0" w:color="auto"/>
-              <w:bottom w:val="single" w:sz="4" w:space="0" w:color="auto"/>
-              <w:right w:val="single" w:sz="4" w:space="0" w:color="auto"/>
-            </w:tcBorders>
-            <w:shd w:val="clear" w:color="auto" w:fill="auto"/>
-            <w:noWrap/>
-            <w:vAlign w:val="bottom"/>
-            <w:hideMark/>
-          </w:tcPr>
-          <w:p>
-            <w:pPr>
-              <w:spacing w:after="0" w:line="240" w:lineRule="auto"/>
-              <w:rPr>
-                <w:rFonts w:ascii="Calibri" w:eastAsia="Times New Roman" w:hAnsi="Calibri" w:cs="Calibri"/>
-                <w:color w:val="000000"/>
-                <w:lang w:eastAsia="pl-PL"/>
-              </w:rPr>
-            </w:pPr>
-            <w:r>
-              <w:rPr>
-                <w:rFonts w:ascii="Calibri" w:eastAsia="Times New Roman" w:hAnsi="Calibri" w:cs="Calibri"/>
-                <w:color w:val="000000"/>
-                <w:lang w:eastAsia="pl-PL"/>
-              </w:rPr>
-              <w:t> </w:t>
-            </w:r>
-          </w:p>
-        </w:tc>
-        <w:tc>
-          <w:tcPr>
-            <w:tcW w:w="821" w:type="pct"/>
-            <w:tcBorders>
-              <w:top w:val="nil"/>
-              <w:left w:val="nil"/>
-              <w:bottom w:val="single" w:sz="4" w:space="0" w:color="auto"/>
-              <w:right w:val="single" w:sz="4" w:space="0" w:color="auto"/>
-            </w:tcBorders>
-            <w:shd w:val="clear" w:color="auto" w:fill="auto"/>
-            <w:noWrap/>
-            <w:vAlign w:val="bottom"/>
-            <w:hideMark/>
-          </w:tcPr>
-          <w:p>
-            <w:pPr>
-              <w:spacing w:after="0" w:line="240" w:lineRule="auto"/>
-              <w:jc w:val="right"/>
-              <w:rPr>
-                <w:rFonts w:ascii="Calibri" w:eastAsia="Times New Roman" w:hAnsi="Calibri" w:cs="Calibri"/>
-                <w:color w:val="000000"/>
-                <w:lang w:eastAsia="pl-PL"/>
-              </w:rPr>
-            </w:pPr>
-            <w:r>
-              <w:rPr>
-                <w:rFonts w:ascii="Calibri" w:eastAsia="Times New Roman" w:hAnsi="Calibri" w:cs="Calibri"/>
-                <w:color w:val="000000"/>
-                <w:lang w:eastAsia="pl-PL"/>
-              </w:rPr>
-              <w:t>0,65</w:t>
-            </w:r>
-          </w:p>
-        </w:tc>
-        <w:tc>
-          <w:tcPr>
-            <w:tcW w:w="955" w:type="pct"/>
-            <w:tcBorders>
-              <w:top w:val="nil"/>
-              <w:left w:val="nil"/>
-              <w:bottom w:val="single" w:sz="4" w:space="0" w:color="auto"/>
-              <w:right w:val="single" w:sz="4" w:space="0" w:color="auto"/>
-            </w:tcBorders>
-            <w:shd w:val="clear" w:color="auto" w:fill="auto"/>
-            <w:noWrap/>
-            <w:vAlign w:val="bottom"/>
-            <w:hideMark/>
-          </w:tcPr>
-          <w:p>
-            <w:pPr>
-              <w:spacing w:after="0" w:line="240" w:lineRule="auto"/>
-              <w:rPr>
-                <w:rFonts w:ascii="Calibri" w:eastAsia="Times New Roman" w:hAnsi="Calibri" w:cs="Calibri"/>
-                <w:color w:val="000000"/>
-                <w:lang w:eastAsia="pl-PL"/>
-              </w:rPr>
-            </w:pPr>
-            <w:r>
-              <w:rPr>
-                <w:rFonts w:ascii="Calibri" w:eastAsia="Times New Roman" w:hAnsi="Calibri" w:cs="Calibri"/>
-                <w:color w:val="000000"/>
-                <w:lang w:eastAsia="pl-PL"/>
-              </w:rPr>
-              <w:t> </w:t>
-            </w:r>
-          </w:p>
-        </w:tc>
-        <w:tc>
-          <w:tcPr>
-            <w:tcW w:w="941" w:type="pct"/>
-            <w:tcBorders>
-              <w:top w:val="nil"/>
-              <w:left w:val="nil"/>
-              <w:bottom w:val="single" w:sz="4" w:space="0" w:color="auto"/>
-              <w:right w:val="single" w:sz="4" w:space="0" w:color="auto"/>
-            </w:tcBorders>
-            <w:shd w:val="clear" w:color="auto" w:fill="auto"/>
-            <w:noWrap/>
-            <w:vAlign w:val="bottom"/>
-            <w:hideMark/>
-          </w:tcPr>
-          <w:p>
-            <w:pPr>
-              <w:spacing w:after="0" w:line="240" w:lineRule="auto"/>
-              <w:rPr>
-                <w:rFonts w:ascii="Calibri" w:eastAsia="Times New Roman" w:hAnsi="Calibri" w:cs="Calibri"/>
-                <w:color w:val="000000"/>
-                <w:lang w:eastAsia="pl-PL"/>
-              </w:rPr>
-            </w:pPr>
-            <w:r>
-              <w:rPr>
-                <w:rFonts w:ascii="Calibri" w:eastAsia="Times New Roman" w:hAnsi="Calibri" w:cs="Calibri"/>
-                <w:color w:val="000000"/>
-                <w:lang w:eastAsia="pl-PL"/>
-              </w:rPr>
-              <w:t> </w:t>
-            </w:r>
-          </w:p>
-        </w:tc>
-        <w:tc>
-          <w:tcPr>
-            <w:tcW w:w="726" w:type="pct"/>
-            <w:vMerge/>
-            <w:tcBorders>
-              <w:top w:val="nil"/>
-              <w:left w:val="nil"/>
-              <w:bottom w:val="nil"/>
-              <w:right w:val="nil"/>
-            </w:tcBorders>
-            <w:vAlign w:val="center"/>
-            <w:hideMark/>
-          </w:tcPr>
-          <w:p>
-            <w:pPr>
-              <w:spacing w:after="0" w:line="240" w:lineRule="auto"/>
-              <w:rPr>
-                <w:rFonts w:ascii="Calibri" w:eastAsia="Times New Roman" w:hAnsi="Calibri" w:cs="Calibri"/>
-                <w:color w:val="000000"/>
-                <w:lang w:eastAsia="pl-PL"/>
-              </w:rPr>
-            </w:pPr>
-          </w:p>
-        </w:tc>
-      </w:tr>
-      <w:tr>
-        <w:trPr>
-          <w:trHeight w:val="300"/>
-        </w:trPr>
-        <w:tc>
-          <w:tcPr>
-            <w:tcW w:w="736" w:type="pct"/>
-            <w:vMerge/>
-            <w:tcBorders>
-              <w:top w:val="nil"/>
-              <w:left w:val="nil"/>
-              <w:bottom w:val="nil"/>
-              <w:right w:val="nil"/>
-            </w:tcBorders>
-            <w:vAlign w:val="center"/>
-            <w:hideMark/>
-          </w:tcPr>
-          <w:p>
-            <w:pPr>
-              <w:spacing w:after="0" w:line="240" w:lineRule="auto"/>
-              <w:rPr>
-                <w:rFonts w:ascii="Calibri" w:eastAsia="Times New Roman" w:hAnsi="Calibri" w:cs="Calibri"/>
-                <w:color w:val="000000"/>
-                <w:lang w:eastAsia="pl-PL"/>
-              </w:rPr>
-            </w:pPr>
-          </w:p>
-        </w:tc>
-        <w:tc>
-          <w:tcPr>
-            <w:tcW w:w="821" w:type="pct"/>
-            <w:tcBorders>
-              <w:top w:val="nil"/>
-              <w:left w:val="single" w:sz="4" w:space="0" w:color="auto"/>
-              <w:bottom w:val="single" w:sz="4" w:space="0" w:color="auto"/>
-              <w:right w:val="single" w:sz="4" w:space="0" w:color="auto"/>
-            </w:tcBorders>
-            <w:shd w:val="clear" w:color="auto" w:fill="auto"/>
-            <w:noWrap/>
-            <w:vAlign w:val="bottom"/>
-            <w:hideMark/>
-          </w:tcPr>
-          <w:p>
-            <w:pPr>
-              <w:spacing w:after="0" w:line="240" w:lineRule="auto"/>
-              <w:rPr>
-                <w:rFonts w:ascii="Calibri" w:eastAsia="Times New Roman" w:hAnsi="Calibri" w:cs="Calibri"/>
-                <w:color w:val="000000"/>
-                <w:lang w:eastAsia="pl-PL"/>
-              </w:rPr>
-            </w:pPr>
-            <w:r>
-              <w:rPr>
-                <w:rFonts w:ascii="Calibri" w:eastAsia="Times New Roman" w:hAnsi="Calibri" w:cs="Calibri"/>
-                <w:color w:val="000000"/>
-                <w:lang w:eastAsia="pl-PL"/>
-              </w:rPr>
-              <w:t> </w:t>
-            </w:r>
-          </w:p>
-        </w:tc>
-        <w:tc>
-          <w:tcPr>
-            <w:tcW w:w="821" w:type="pct"/>
-            <w:tcBorders>
-              <w:top w:val="nil"/>
-              <w:left w:val="nil"/>
-              <w:bottom w:val="single" w:sz="4" w:space="0" w:color="auto"/>
-              <w:right w:val="single" w:sz="4" w:space="0" w:color="auto"/>
-            </w:tcBorders>
-            <w:shd w:val="clear" w:color="auto" w:fill="auto"/>
-            <w:noWrap/>
-            <w:vAlign w:val="bottom"/>
-            <w:hideMark/>
-          </w:tcPr>
-          <w:p>
-            <w:pPr>
-              <w:spacing w:after="0" w:line="240" w:lineRule="auto"/>
-              <w:jc w:val="right"/>
-              <w:rPr>
-                <w:rFonts w:ascii="Calibri" w:eastAsia="Times New Roman" w:hAnsi="Calibri" w:cs="Calibri"/>
-                <w:color w:val="000000"/>
-                <w:lang w:eastAsia="pl-PL"/>
-              </w:rPr>
-            </w:pPr>
-            <w:r>
-              <w:rPr>
-                <w:rFonts w:ascii="Calibri" w:eastAsia="Times New Roman" w:hAnsi="Calibri" w:cs="Calibri"/>
-                <w:color w:val="000000"/>
-                <w:lang w:eastAsia="pl-PL"/>
-              </w:rPr>
-              <w:t>0,7</w:t>
-            </w:r>
-          </w:p>
-        </w:tc>
-        <w:tc>
-          <w:tcPr>
-            <w:tcW w:w="955" w:type="pct"/>
-            <w:tcBorders>
-              <w:top w:val="nil"/>
-              <w:left w:val="nil"/>
-              <w:bottom w:val="single" w:sz="4" w:space="0" w:color="auto"/>
-              <w:right w:val="single" w:sz="4" w:space="0" w:color="auto"/>
-            </w:tcBorders>
-            <w:shd w:val="clear" w:color="auto" w:fill="auto"/>
-            <w:noWrap/>
-            <w:vAlign w:val="bottom"/>
-            <w:hideMark/>
-          </w:tcPr>
-          <w:p>
-            <w:pPr>
-              <w:spacing w:after="0" w:line="240" w:lineRule="auto"/>
-              <w:rPr>
-                <w:rFonts w:ascii="Calibri" w:eastAsia="Times New Roman" w:hAnsi="Calibri" w:cs="Calibri"/>
-                <w:color w:val="000000"/>
-                <w:lang w:eastAsia="pl-PL"/>
-              </w:rPr>
-            </w:pPr>
-            <w:r>
-              <w:rPr>
-                <w:rFonts w:ascii="Calibri" w:eastAsia="Times New Roman" w:hAnsi="Calibri" w:cs="Calibri"/>
-                <w:color w:val="000000"/>
-                <w:lang w:eastAsia="pl-PL"/>
-              </w:rPr>
-              <w:t> </w:t>
-            </w:r>
-          </w:p>
-        </w:tc>
-        <w:tc>
-          <w:tcPr>
-            <w:tcW w:w="941" w:type="pct"/>
-            <w:tcBorders>
-              <w:top w:val="nil"/>
-              <w:left w:val="nil"/>
-              <w:bottom w:val="single" w:sz="4" w:space="0" w:color="auto"/>
-              <w:right w:val="single" w:sz="4" w:space="0" w:color="auto"/>
-            </w:tcBorders>
-            <w:shd w:val="clear" w:color="auto" w:fill="auto"/>
-            <w:noWrap/>
-            <w:vAlign w:val="bottom"/>
-            <w:hideMark/>
-          </w:tcPr>
-          <w:p>
-            <w:pPr>
-              <w:spacing w:after="0" w:line="240" w:lineRule="auto"/>
-              <w:rPr>
-                <w:rFonts w:ascii="Calibri" w:eastAsia="Times New Roman" w:hAnsi="Calibri" w:cs="Calibri"/>
-                <w:color w:val="000000"/>
-                <w:lang w:eastAsia="pl-PL"/>
-              </w:rPr>
-            </w:pPr>
-            <w:r>
-              <w:rPr>
-                <w:rFonts w:ascii="Calibri" w:eastAsia="Times New Roman" w:hAnsi="Calibri" w:cs="Calibri"/>
-                <w:color w:val="000000"/>
-                <w:lang w:eastAsia="pl-PL"/>
-              </w:rPr>
-              <w:t> </w:t>
-            </w:r>
-          </w:p>
-        </w:tc>
-        <w:tc>
-          <w:tcPr>
-            <w:tcW w:w="726" w:type="pct"/>
-            <w:vMerge/>
-            <w:tcBorders>
-              <w:top w:val="nil"/>
-              <w:left w:val="nil"/>
-              <w:bottom w:val="nil"/>
-              <w:right w:val="nil"/>
-            </w:tcBorders>
-            <w:vAlign w:val="center"/>
-            <w:hideMark/>
-          </w:tcPr>
-          <w:p>
-            <w:pPr>
-              <w:spacing w:after="0" w:line="240" w:lineRule="auto"/>
-              <w:rPr>
-                <w:rFonts w:ascii="Calibri" w:eastAsia="Times New Roman" w:hAnsi="Calibri" w:cs="Calibri"/>
-                <w:color w:val="000000"/>
-                <w:lang w:eastAsia="pl-PL"/>
-              </w:rPr>
-            </w:pPr>
-          </w:p>
-        </w:tc>
-      </w:tr>
-    </w:tbl>
     <w:p>
       <w:pPr>
         <w:pStyle w:val="Akapitzlist"/>
@@ -9480,6 +7694,95 @@
 <file path=word/numbering.xml><?xml version="1.0" encoding="utf-8"?>
 <w:numbering xmlns:wpc="http://schemas.microsoft.com/office/word/2010/wordprocessingCanvas" xmlns:mc="http://schemas.openxmlformats.org/markup-compatibility/2006" xmlns:o="urn:schemas-microsoft-com:office:office" xmlns:r="http://schemas.openxmlformats.org/officeDocument/2006/relationships" xmlns:m="http://schemas.openxmlformats.org/officeDocument/2006/math" xmlns:v="urn:schemas-microsoft-com:vml" xmlns:wp14="http://schemas.microsoft.com/office/word/2010/wordprocessingDrawing" xmlns:wp="http://schemas.openxmlformats.org/drawingml/2006/wordprocessingDrawing" xmlns:w10="urn:schemas-microsoft-com:office:word" xmlns:w="http://schemas.openxmlformats.org/wordprocessingml/2006/main" xmlns:w14="http://schemas.microsoft.com/office/word/2010/wordml" xmlns:w15="http://schemas.microsoft.com/office/word/2012/wordml" xmlns:wpg="http://schemas.microsoft.com/office/word/2010/wordprocessingGroup" xmlns:wpi="http://schemas.microsoft.com/office/word/2010/wordprocessingInk" xmlns:wne="http://schemas.microsoft.com/office/word/2006/wordml" xmlns:wps="http://schemas.microsoft.com/office/word/2010/wordprocessingShape" mc:Ignorable="w14 w15 wp14">
   <w:abstractNum w:abstractNumId="0">
+    <w:nsid w:val="15F76994"/>
+    <w:multiLevelType w:val="hybridMultilevel"/>
+    <w:tmpl w:val="D26C3468"/>
+    <w:lvl w:ilvl="0" w:tplc="0415000F">
+      <w:start w:val="1"/>
+      <w:numFmt w:val="decimal"/>
+      <w:lvlText w:val="%1."/>
+      <w:lvlJc w:val="left"/>
+      <w:pPr>
+        <w:ind w:left="720" w:hanging="360"/>
+      </w:pPr>
+      <w:rPr>
+        <w:rFonts w:hint="default"/>
+      </w:rPr>
+    </w:lvl>
+    <w:lvl w:ilvl="1" w:tplc="04150019" w:tentative="1">
+      <w:start w:val="1"/>
+      <w:numFmt w:val="lowerLetter"/>
+      <w:lvlText w:val="%2."/>
+      <w:lvlJc w:val="left"/>
+      <w:pPr>
+        <w:ind w:left="1440" w:hanging="360"/>
+      </w:pPr>
+    </w:lvl>
+    <w:lvl w:ilvl="2" w:tplc="0415001B" w:tentative="1">
+      <w:start w:val="1"/>
+      <w:numFmt w:val="lowerRoman"/>
+      <w:lvlText w:val="%3."/>
+      <w:lvlJc w:val="right"/>
+      <w:pPr>
+        <w:ind w:left="2160" w:hanging="180"/>
+      </w:pPr>
+    </w:lvl>
+    <w:lvl w:ilvl="3" w:tplc="0415000F" w:tentative="1">
+      <w:start w:val="1"/>
+      <w:numFmt w:val="decimal"/>
+      <w:lvlText w:val="%4."/>
+      <w:lvlJc w:val="left"/>
+      <w:pPr>
+        <w:ind w:left="2880" w:hanging="360"/>
+      </w:pPr>
+    </w:lvl>
+    <w:lvl w:ilvl="4" w:tplc="04150019" w:tentative="1">
+      <w:start w:val="1"/>
+      <w:numFmt w:val="lowerLetter"/>
+      <w:lvlText w:val="%5."/>
+      <w:lvlJc w:val="left"/>
+      <w:pPr>
+        <w:ind w:left="3600" w:hanging="360"/>
+      </w:pPr>
+    </w:lvl>
+    <w:lvl w:ilvl="5" w:tplc="0415001B" w:tentative="1">
+      <w:start w:val="1"/>
+      <w:numFmt w:val="lowerRoman"/>
+      <w:lvlText w:val="%6."/>
+      <w:lvlJc w:val="right"/>
+      <w:pPr>
+        <w:ind w:left="4320" w:hanging="180"/>
+      </w:pPr>
+    </w:lvl>
+    <w:lvl w:ilvl="6" w:tplc="0415000F" w:tentative="1">
+      <w:start w:val="1"/>
+      <w:numFmt w:val="decimal"/>
+      <w:lvlText w:val="%7."/>
+      <w:lvlJc w:val="left"/>
+      <w:pPr>
+        <w:ind w:left="5040" w:hanging="360"/>
+      </w:pPr>
+    </w:lvl>
+    <w:lvl w:ilvl="7" w:tplc="04150019" w:tentative="1">
+      <w:start w:val="1"/>
+      <w:numFmt w:val="lowerLetter"/>
+      <w:lvlText w:val="%8."/>
+      <w:lvlJc w:val="left"/>
+      <w:pPr>
+        <w:ind w:left="5760" w:hanging="360"/>
+      </w:pPr>
+    </w:lvl>
+    <w:lvl w:ilvl="8" w:tplc="0415001B" w:tentative="1">
+      <w:start w:val="1"/>
+      <w:numFmt w:val="lowerRoman"/>
+      <w:lvlText w:val="%9."/>
+      <w:lvlJc w:val="right"/>
+      <w:pPr>
+        <w:ind w:left="6480" w:hanging="180"/>
+      </w:pPr>
+    </w:lvl>
+  </w:abstractNum>
+  <w:abstractNum w:abstractNumId="1">
     <w:nsid w:val="4B07081E"/>
     <w:multiLevelType w:val="hybridMultilevel"/>
     <w:tmpl w:val="BF8E5F16"/>
@@ -9566,6 +7869,9 @@
     </w:lvl>
   </w:abstractNum>
   <w:num w:numId="1">
+    <w:abstractNumId w:val="1"/>
+  </w:num>
+  <w:num w:numId="2">
     <w:abstractNumId w:val="0"/>
   </w:num>
 </w:numbering>
@@ -10088,6 +8394,25 @@
     <w:uiPriority w:val="99"/>
     <w:rsid w:val="00FC5BD1"/>
   </w:style>
+  <w:style w:type="paragraph" w:styleId="Legenda">
+    <w:name w:val="caption"/>
+    <w:basedOn w:val="Normalny"/>
+    <w:next w:val="Normalny"/>
+    <w:uiPriority w:val="35"/>
+    <w:unhideWhenUsed/>
+    <w:qFormat/>
+    <w:rsid w:val="0044103E"/>
+    <w:pPr>
+      <w:spacing w:after="200" w:line="240" w:lineRule="auto"/>
+    </w:pPr>
+    <w:rPr>
+      <w:i/>
+      <w:iCs/>
+      <w:color w:val="44546A" w:themeColor="text2"/>
+      <w:sz w:val="18"/>
+      <w:szCs w:val="18"/>
+    </w:rPr>
+  </w:style>
 </w:styles>
 </file>
 

</xml_diff>